<commit_message>
feat: Done Technical Safety Concept
</commit_message>
<xml_diff>
--- a/Files/04 Technical Safety Concept.docx
+++ b/Files/04 Technical Safety Concept.docx
@@ -291,7 +291,7 @@
       </w:pPr>
       <w:bookmarkStart w:id="7" w:name="_1t3h5sf" w:colFirst="0" w:colLast="0"/>
       <w:bookmarkStart w:id="8" w:name="_dksuaje1rr9b" w:colFirst="0" w:colLast="0"/>
-      <w:bookmarkStart w:id="9" w:name="_Toc495526504"/>
+      <w:bookmarkStart w:id="9" w:name="_Toc495608673"/>
       <w:bookmarkEnd w:id="7"/>
       <w:bookmarkEnd w:id="8"/>
       <w:r>
@@ -561,7 +561,7 @@
       </w:pPr>
       <w:bookmarkStart w:id="11" w:name="_mpqza6jxmg1n" w:colFirst="0" w:colLast="0"/>
       <w:bookmarkStart w:id="12" w:name="_fulgh8sf1ocg" w:colFirst="0" w:colLast="0"/>
-      <w:bookmarkStart w:id="13" w:name="_Toc495526505"/>
+      <w:bookmarkStart w:id="13" w:name="_Toc495608674"/>
       <w:bookmarkEnd w:id="11"/>
       <w:bookmarkEnd w:id="12"/>
       <w:r>
@@ -632,13 +632,131 @@
           <w:r>
             <w:fldChar w:fldCharType="separate"/>
           </w:r>
-          <w:hyperlink w:anchor="_Toc495526504" w:history="1">
+          <w:bookmarkStart w:id="14" w:name="_GoBack"/>
+          <w:bookmarkEnd w:id="14"/>
+          <w:r>
+            <w:rPr>
+              <w:rStyle w:val="Hyperlink"/>
+              <w:noProof/>
+            </w:rPr>
+            <w:fldChar w:fldCharType="begin"/>
+          </w:r>
+          <w:r>
+            <w:rPr>
+              <w:rStyle w:val="Hyperlink"/>
+              <w:noProof/>
+            </w:rPr>
+            <w:instrText xml:space="preserve"> </w:instrText>
+          </w:r>
+          <w:r>
+            <w:rPr>
+              <w:noProof/>
+            </w:rPr>
+            <w:instrText>HYPERLINK \l "_Toc495608673"</w:instrText>
+          </w:r>
+          <w:r>
+            <w:rPr>
+              <w:rStyle w:val="Hyperlink"/>
+              <w:noProof/>
+            </w:rPr>
+            <w:instrText xml:space="preserve"> </w:instrText>
+          </w:r>
+          <w:r>
+            <w:rPr>
+              <w:rStyle w:val="Hyperlink"/>
+              <w:noProof/>
+            </w:rPr>
+          </w:r>
+          <w:r>
+            <w:rPr>
+              <w:rStyle w:val="Hyperlink"/>
+              <w:noProof/>
+            </w:rPr>
+            <w:fldChar w:fldCharType="separate"/>
+          </w:r>
+          <w:r>
+            <w:rPr>
+              <w:rStyle w:val="Hyperlink"/>
+              <w:noProof/>
+            </w:rPr>
+            <w:t>Document history</w:t>
+          </w:r>
+          <w:r>
+            <w:rPr>
+              <w:noProof/>
+              <w:webHidden/>
+            </w:rPr>
+            <w:tab/>
+          </w:r>
+          <w:r>
+            <w:rPr>
+              <w:noProof/>
+              <w:webHidden/>
+            </w:rPr>
+            <w:fldChar w:fldCharType="begin"/>
+          </w:r>
+          <w:r>
+            <w:rPr>
+              <w:noProof/>
+              <w:webHidden/>
+            </w:rPr>
+            <w:instrText xml:space="preserve"> PAGEREF _Toc495608673 \h </w:instrText>
+          </w:r>
+          <w:r>
+            <w:rPr>
+              <w:noProof/>
+              <w:webHidden/>
+            </w:rPr>
+          </w:r>
+          <w:r>
+            <w:rPr>
+              <w:noProof/>
+              <w:webHidden/>
+            </w:rPr>
+            <w:fldChar w:fldCharType="separate"/>
+          </w:r>
+          <w:r>
+            <w:rPr>
+              <w:noProof/>
+              <w:webHidden/>
+            </w:rPr>
+            <w:t>2</w:t>
+          </w:r>
+          <w:r>
+            <w:rPr>
+              <w:noProof/>
+              <w:webHidden/>
+            </w:rPr>
+            <w:fldChar w:fldCharType="end"/>
+          </w:r>
+          <w:r>
+            <w:rPr>
+              <w:rStyle w:val="Hyperlink"/>
+              <w:noProof/>
+            </w:rPr>
+            <w:fldChar w:fldCharType="end"/>
+          </w:r>
+        </w:p>
+        <w:p>
+          <w:pPr>
+            <w:pStyle w:val="TOC1"/>
+            <w:tabs>
+              <w:tab w:val="right" w:leader="dot" w:pos="9350"/>
+            </w:tabs>
+            <w:rPr>
+              <w:rFonts w:asciiTheme="minorHAnsi" w:eastAsiaTheme="minorEastAsia" w:hAnsiTheme="minorHAnsi" w:cstheme="minorBidi"/>
+              <w:noProof/>
+              <w:color w:val="auto"/>
+              <w:lang w:val="en-US"/>
+            </w:rPr>
+          </w:pPr>
+          <w:hyperlink w:anchor="_Toc495608674" w:history="1">
             <w:r>
               <w:rPr>
                 <w:rStyle w:val="Hyperlink"/>
                 <w:noProof/>
               </w:rPr>
-              <w:t>Document history</w:t>
+              <w:t>Table of Contents</w:t>
             </w:r>
             <w:r>
               <w:rPr>
@@ -659,7 +777,7 @@
                 <w:noProof/>
                 <w:webHidden/>
               </w:rPr>
-              <w:instrText xml:space="preserve"> PAGEREF _Toc495526504 \h </w:instrText>
+              <w:instrText xml:space="preserve"> PAGEREF _Toc495608674 \h </w:instrText>
             </w:r>
             <w:r>
               <w:rPr>
@@ -679,7 +797,7 @@
                 <w:noProof/>
                 <w:webHidden/>
               </w:rPr>
-              <w:t>2</w:t>
+              <w:t>3</w:t>
             </w:r>
             <w:r>
               <w:rPr>
@@ -703,13 +821,13 @@
               <w:lang w:val="en-US"/>
             </w:rPr>
           </w:pPr>
-          <w:hyperlink w:anchor="_Toc495526505" w:history="1">
+          <w:hyperlink w:anchor="_Toc495608675" w:history="1">
             <w:r>
               <w:rPr>
                 <w:rStyle w:val="Hyperlink"/>
                 <w:noProof/>
               </w:rPr>
-              <w:t>Table of Contents</w:t>
+              <w:t>Purpose of the Technical Safety Concept</w:t>
             </w:r>
             <w:r>
               <w:rPr>
@@ -730,7 +848,7 @@
                 <w:noProof/>
                 <w:webHidden/>
               </w:rPr>
-              <w:instrText xml:space="preserve"> PAGEREF _Toc495526505 \h </w:instrText>
+              <w:instrText xml:space="preserve"> PAGEREF _Toc495608675 \h </w:instrText>
             </w:r>
             <w:r>
               <w:rPr>
@@ -750,7 +868,7 @@
                 <w:noProof/>
                 <w:webHidden/>
               </w:rPr>
-              <w:t>3</w:t>
+              <w:t>4</w:t>
             </w:r>
             <w:r>
               <w:rPr>
@@ -774,13 +892,13 @@
               <w:lang w:val="en-US"/>
             </w:rPr>
           </w:pPr>
-          <w:hyperlink w:anchor="_Toc495526506" w:history="1">
+          <w:hyperlink w:anchor="_Toc495608676" w:history="1">
             <w:r>
               <w:rPr>
                 <w:rStyle w:val="Hyperlink"/>
                 <w:noProof/>
               </w:rPr>
-              <w:t>Purpose of the Technical Safety Concept</w:t>
+              <w:t>Inputs to the Technical Safety Concept</w:t>
             </w:r>
             <w:r>
               <w:rPr>
@@ -801,7 +919,7 @@
                 <w:noProof/>
                 <w:webHidden/>
               </w:rPr>
-              <w:instrText xml:space="preserve"> PAGEREF _Toc495526506 \h </w:instrText>
+              <w:instrText xml:space="preserve"> PAGEREF _Toc495608676 \h </w:instrText>
             </w:r>
             <w:r>
               <w:rPr>
@@ -821,7 +939,220 @@
                 <w:noProof/>
                 <w:webHidden/>
               </w:rPr>
-              <w:t>4</w:t>
+              <w:t>5</w:t>
+            </w:r>
+            <w:r>
+              <w:rPr>
+                <w:noProof/>
+                <w:webHidden/>
+              </w:rPr>
+              <w:fldChar w:fldCharType="end"/>
+            </w:r>
+          </w:hyperlink>
+        </w:p>
+        <w:p>
+          <w:pPr>
+            <w:pStyle w:val="TOC2"/>
+            <w:tabs>
+              <w:tab w:val="right" w:leader="dot" w:pos="9350"/>
+            </w:tabs>
+            <w:rPr>
+              <w:rFonts w:asciiTheme="minorHAnsi" w:eastAsiaTheme="minorEastAsia" w:hAnsiTheme="minorHAnsi" w:cstheme="minorBidi"/>
+              <w:noProof/>
+              <w:color w:val="auto"/>
+              <w:lang w:val="en-US"/>
+            </w:rPr>
+          </w:pPr>
+          <w:hyperlink w:anchor="_Toc495608677" w:history="1">
+            <w:r>
+              <w:rPr>
+                <w:rStyle w:val="Hyperlink"/>
+                <w:noProof/>
+              </w:rPr>
+              <w:t>Functional Safety Requirements</w:t>
+            </w:r>
+            <w:r>
+              <w:rPr>
+                <w:noProof/>
+                <w:webHidden/>
+              </w:rPr>
+              <w:tab/>
+            </w:r>
+            <w:r>
+              <w:rPr>
+                <w:noProof/>
+                <w:webHidden/>
+              </w:rPr>
+              <w:fldChar w:fldCharType="begin"/>
+            </w:r>
+            <w:r>
+              <w:rPr>
+                <w:noProof/>
+                <w:webHidden/>
+              </w:rPr>
+              <w:instrText xml:space="preserve"> PAGEREF _Toc495608677 \h </w:instrText>
+            </w:r>
+            <w:r>
+              <w:rPr>
+                <w:noProof/>
+                <w:webHidden/>
+              </w:rPr>
+            </w:r>
+            <w:r>
+              <w:rPr>
+                <w:noProof/>
+                <w:webHidden/>
+              </w:rPr>
+              <w:fldChar w:fldCharType="separate"/>
+            </w:r>
+            <w:r>
+              <w:rPr>
+                <w:noProof/>
+                <w:webHidden/>
+              </w:rPr>
+              <w:t>5</w:t>
+            </w:r>
+            <w:r>
+              <w:rPr>
+                <w:noProof/>
+                <w:webHidden/>
+              </w:rPr>
+              <w:fldChar w:fldCharType="end"/>
+            </w:r>
+          </w:hyperlink>
+        </w:p>
+        <w:p>
+          <w:pPr>
+            <w:pStyle w:val="TOC2"/>
+            <w:tabs>
+              <w:tab w:val="right" w:leader="dot" w:pos="9350"/>
+            </w:tabs>
+            <w:rPr>
+              <w:rFonts w:asciiTheme="minorHAnsi" w:eastAsiaTheme="minorEastAsia" w:hAnsiTheme="minorHAnsi" w:cstheme="minorBidi"/>
+              <w:noProof/>
+              <w:color w:val="auto"/>
+              <w:lang w:val="en-US"/>
+            </w:rPr>
+          </w:pPr>
+          <w:hyperlink w:anchor="_Toc495608678" w:history="1">
+            <w:r>
+              <w:rPr>
+                <w:rStyle w:val="Hyperlink"/>
+                <w:noProof/>
+              </w:rPr>
+              <w:t>Refined System Architecture from Functional Safety Concept</w:t>
+            </w:r>
+            <w:r>
+              <w:rPr>
+                <w:noProof/>
+                <w:webHidden/>
+              </w:rPr>
+              <w:tab/>
+            </w:r>
+            <w:r>
+              <w:rPr>
+                <w:noProof/>
+                <w:webHidden/>
+              </w:rPr>
+              <w:fldChar w:fldCharType="begin"/>
+            </w:r>
+            <w:r>
+              <w:rPr>
+                <w:noProof/>
+                <w:webHidden/>
+              </w:rPr>
+              <w:instrText xml:space="preserve"> PAGEREF _Toc495608678 \h </w:instrText>
+            </w:r>
+            <w:r>
+              <w:rPr>
+                <w:noProof/>
+                <w:webHidden/>
+              </w:rPr>
+            </w:r>
+            <w:r>
+              <w:rPr>
+                <w:noProof/>
+                <w:webHidden/>
+              </w:rPr>
+              <w:fldChar w:fldCharType="separate"/>
+            </w:r>
+            <w:r>
+              <w:rPr>
+                <w:noProof/>
+                <w:webHidden/>
+              </w:rPr>
+              <w:t>5</w:t>
+            </w:r>
+            <w:r>
+              <w:rPr>
+                <w:noProof/>
+                <w:webHidden/>
+              </w:rPr>
+              <w:fldChar w:fldCharType="end"/>
+            </w:r>
+          </w:hyperlink>
+        </w:p>
+        <w:p>
+          <w:pPr>
+            <w:pStyle w:val="TOC3"/>
+            <w:tabs>
+              <w:tab w:val="right" w:leader="dot" w:pos="9350"/>
+            </w:tabs>
+            <w:rPr>
+              <w:rFonts w:asciiTheme="minorHAnsi" w:eastAsiaTheme="minorEastAsia" w:hAnsiTheme="minorHAnsi" w:cstheme="minorBidi"/>
+              <w:noProof/>
+              <w:color w:val="auto"/>
+              <w:lang w:val="en-US"/>
+            </w:rPr>
+          </w:pPr>
+          <w:hyperlink w:anchor="_Toc495608679" w:history="1">
+            <w:r>
+              <w:rPr>
+                <w:rStyle w:val="Hyperlink"/>
+                <w:noProof/>
+              </w:rPr>
+              <w:t>Functional overview of architecture elements</w:t>
+            </w:r>
+            <w:r>
+              <w:rPr>
+                <w:noProof/>
+                <w:webHidden/>
+              </w:rPr>
+              <w:tab/>
+            </w:r>
+            <w:r>
+              <w:rPr>
+                <w:noProof/>
+                <w:webHidden/>
+              </w:rPr>
+              <w:fldChar w:fldCharType="begin"/>
+            </w:r>
+            <w:r>
+              <w:rPr>
+                <w:noProof/>
+                <w:webHidden/>
+              </w:rPr>
+              <w:instrText xml:space="preserve"> PAGEREF _Toc495608679 \h </w:instrText>
+            </w:r>
+            <w:r>
+              <w:rPr>
+                <w:noProof/>
+                <w:webHidden/>
+              </w:rPr>
+            </w:r>
+            <w:r>
+              <w:rPr>
+                <w:noProof/>
+                <w:webHidden/>
+              </w:rPr>
+              <w:fldChar w:fldCharType="separate"/>
+            </w:r>
+            <w:r>
+              <w:rPr>
+                <w:noProof/>
+                <w:webHidden/>
+              </w:rPr>
+              <w:t>6</w:t>
             </w:r>
             <w:r>
               <w:rPr>
@@ -845,13 +1176,13 @@
               <w:lang w:val="en-US"/>
             </w:rPr>
           </w:pPr>
-          <w:hyperlink w:anchor="_Toc495526507" w:history="1">
+          <w:hyperlink w:anchor="_Toc495608680" w:history="1">
             <w:r>
               <w:rPr>
                 <w:rStyle w:val="Hyperlink"/>
                 <w:noProof/>
               </w:rPr>
-              <w:t>Inputs to the Technical Safety Concept</w:t>
+              <w:t>Technical Safety Concept</w:t>
             </w:r>
             <w:r>
               <w:rPr>
@@ -872,7 +1203,7 @@
                 <w:noProof/>
                 <w:webHidden/>
               </w:rPr>
-              <w:instrText xml:space="preserve"> PAGEREF _Toc495526507 \h </w:instrText>
+              <w:instrText xml:space="preserve"> PAGEREF _Toc495608680 \h </w:instrText>
             </w:r>
             <w:r>
               <w:rPr>
@@ -892,7 +1223,7 @@
                 <w:noProof/>
                 <w:webHidden/>
               </w:rPr>
-              <w:t>5</w:t>
+              <w:t>8</w:t>
             </w:r>
             <w:r>
               <w:rPr>
@@ -916,13 +1247,13 @@
               <w:lang w:val="en-US"/>
             </w:rPr>
           </w:pPr>
-          <w:hyperlink w:anchor="_Toc495526508" w:history="1">
+          <w:hyperlink w:anchor="_Toc495608681" w:history="1">
             <w:r>
               <w:rPr>
                 <w:rStyle w:val="Hyperlink"/>
                 <w:noProof/>
               </w:rPr>
-              <w:t>Functional Safety Requirements</w:t>
+              <w:t>Technical Safety Requirements</w:t>
             </w:r>
             <w:r>
               <w:rPr>
@@ -943,7 +1274,7 @@
                 <w:noProof/>
                 <w:webHidden/>
               </w:rPr>
-              <w:instrText xml:space="preserve"> PAGEREF _Toc495526508 \h </w:instrText>
+              <w:instrText xml:space="preserve"> PAGEREF _Toc495608681 \h </w:instrText>
             </w:r>
             <w:r>
               <w:rPr>
@@ -963,7 +1294,7 @@
                 <w:noProof/>
                 <w:webHidden/>
               </w:rPr>
-              <w:t>5</w:t>
+              <w:t>8</w:t>
             </w:r>
             <w:r>
               <w:rPr>
@@ -987,13 +1318,13 @@
               <w:lang w:val="en-US"/>
             </w:rPr>
           </w:pPr>
-          <w:hyperlink w:anchor="_Toc495526509" w:history="1">
+          <w:hyperlink w:anchor="_Toc495608682" w:history="1">
             <w:r>
               <w:rPr>
                 <w:rStyle w:val="Hyperlink"/>
                 <w:noProof/>
               </w:rPr>
-              <w:t>Refined System Architecture from Functional Safety Concept</w:t>
+              <w:t>Refinement of the System Architecture</w:t>
             </w:r>
             <w:r>
               <w:rPr>
@@ -1014,7 +1345,7 @@
                 <w:noProof/>
                 <w:webHidden/>
               </w:rPr>
-              <w:instrText xml:space="preserve"> PAGEREF _Toc495526509 \h </w:instrText>
+              <w:instrText xml:space="preserve"> PAGEREF _Toc495608682 \h </w:instrText>
             </w:r>
             <w:r>
               <w:rPr>
@@ -1034,149 +1365,7 @@
                 <w:noProof/>
                 <w:webHidden/>
               </w:rPr>
-              <w:t>5</w:t>
-            </w:r>
-            <w:r>
-              <w:rPr>
-                <w:noProof/>
-                <w:webHidden/>
-              </w:rPr>
-              <w:fldChar w:fldCharType="end"/>
-            </w:r>
-          </w:hyperlink>
-        </w:p>
-        <w:p>
-          <w:pPr>
-            <w:pStyle w:val="TOC3"/>
-            <w:tabs>
-              <w:tab w:val="right" w:leader="dot" w:pos="9350"/>
-            </w:tabs>
-            <w:rPr>
-              <w:rFonts w:asciiTheme="minorHAnsi" w:eastAsiaTheme="minorEastAsia" w:hAnsiTheme="minorHAnsi" w:cstheme="minorBidi"/>
-              <w:noProof/>
-              <w:color w:val="auto"/>
-              <w:lang w:val="en-US"/>
-            </w:rPr>
-          </w:pPr>
-          <w:hyperlink w:anchor="_Toc495526510" w:history="1">
-            <w:r>
-              <w:rPr>
-                <w:rStyle w:val="Hyperlink"/>
-                <w:noProof/>
-              </w:rPr>
-              <w:t>Functional overview of architecture elements</w:t>
-            </w:r>
-            <w:r>
-              <w:rPr>
-                <w:noProof/>
-                <w:webHidden/>
-              </w:rPr>
-              <w:tab/>
-            </w:r>
-            <w:r>
-              <w:rPr>
-                <w:noProof/>
-                <w:webHidden/>
-              </w:rPr>
-              <w:fldChar w:fldCharType="begin"/>
-            </w:r>
-            <w:r>
-              <w:rPr>
-                <w:noProof/>
-                <w:webHidden/>
-              </w:rPr>
-              <w:instrText xml:space="preserve"> PAGEREF _Toc495526510 \h </w:instrText>
-            </w:r>
-            <w:r>
-              <w:rPr>
-                <w:noProof/>
-                <w:webHidden/>
-              </w:rPr>
-            </w:r>
-            <w:r>
-              <w:rPr>
-                <w:noProof/>
-                <w:webHidden/>
-              </w:rPr>
-              <w:fldChar w:fldCharType="separate"/>
-            </w:r>
-            <w:r>
-              <w:rPr>
-                <w:noProof/>
-                <w:webHidden/>
-              </w:rPr>
-              <w:t>5</w:t>
-            </w:r>
-            <w:r>
-              <w:rPr>
-                <w:noProof/>
-                <w:webHidden/>
-              </w:rPr>
-              <w:fldChar w:fldCharType="end"/>
-            </w:r>
-          </w:hyperlink>
-        </w:p>
-        <w:p>
-          <w:pPr>
-            <w:pStyle w:val="TOC1"/>
-            <w:tabs>
-              <w:tab w:val="right" w:leader="dot" w:pos="9350"/>
-            </w:tabs>
-            <w:rPr>
-              <w:rFonts w:asciiTheme="minorHAnsi" w:eastAsiaTheme="minorEastAsia" w:hAnsiTheme="minorHAnsi" w:cstheme="minorBidi"/>
-              <w:noProof/>
-              <w:color w:val="auto"/>
-              <w:lang w:val="en-US"/>
-            </w:rPr>
-          </w:pPr>
-          <w:hyperlink w:anchor="_Toc495526511" w:history="1">
-            <w:r>
-              <w:rPr>
-                <w:rStyle w:val="Hyperlink"/>
-                <w:noProof/>
-              </w:rPr>
-              <w:t>Technical Safety Concept</w:t>
-            </w:r>
-            <w:r>
-              <w:rPr>
-                <w:noProof/>
-                <w:webHidden/>
-              </w:rPr>
-              <w:tab/>
-            </w:r>
-            <w:r>
-              <w:rPr>
-                <w:noProof/>
-                <w:webHidden/>
-              </w:rPr>
-              <w:fldChar w:fldCharType="begin"/>
-            </w:r>
-            <w:r>
-              <w:rPr>
-                <w:noProof/>
-                <w:webHidden/>
-              </w:rPr>
-              <w:instrText xml:space="preserve"> PAGEREF _Toc495526511 \h </w:instrText>
-            </w:r>
-            <w:r>
-              <w:rPr>
-                <w:noProof/>
-                <w:webHidden/>
-              </w:rPr>
-            </w:r>
-            <w:r>
-              <w:rPr>
-                <w:noProof/>
-                <w:webHidden/>
-              </w:rPr>
-              <w:fldChar w:fldCharType="separate"/>
-            </w:r>
-            <w:r>
-              <w:rPr>
-                <w:noProof/>
-                <w:webHidden/>
-              </w:rPr>
-              <w:t>7</w:t>
+              <w:t>12</w:t>
             </w:r>
             <w:r>
               <w:rPr>
@@ -1200,13 +1389,13 @@
               <w:lang w:val="en-US"/>
             </w:rPr>
           </w:pPr>
-          <w:hyperlink w:anchor="_Toc495526512" w:history="1">
+          <w:hyperlink w:anchor="_Toc495608683" w:history="1">
             <w:r>
               <w:rPr>
                 <w:rStyle w:val="Hyperlink"/>
                 <w:noProof/>
               </w:rPr>
-              <w:t>Technical Safety Requirements</w:t>
+              <w:t>Allocation of Technical Safety Requirements to Architecture Elements</w:t>
             </w:r>
             <w:r>
               <w:rPr>
@@ -1227,7 +1416,7 @@
                 <w:noProof/>
                 <w:webHidden/>
               </w:rPr>
-              <w:instrText xml:space="preserve"> PAGEREF _Toc495526512 \h </w:instrText>
+              <w:instrText xml:space="preserve"> PAGEREF _Toc495608683 \h </w:instrText>
             </w:r>
             <w:r>
               <w:rPr>
@@ -1247,7 +1436,7 @@
                 <w:noProof/>
                 <w:webHidden/>
               </w:rPr>
-              <w:t>7</w:t>
+              <w:t>13</w:t>
             </w:r>
             <w:r>
               <w:rPr>
@@ -1271,13 +1460,13 @@
               <w:lang w:val="en-US"/>
             </w:rPr>
           </w:pPr>
-          <w:hyperlink w:anchor="_Toc495526513" w:history="1">
+          <w:hyperlink w:anchor="_Toc495608684" w:history="1">
             <w:r>
               <w:rPr>
                 <w:rStyle w:val="Hyperlink"/>
                 <w:noProof/>
               </w:rPr>
-              <w:t>Refinement of the System Architecture</w:t>
+              <w:t>Warning and Degradation Concept</w:t>
             </w:r>
             <w:r>
               <w:rPr>
@@ -1298,7 +1487,7 @@
                 <w:noProof/>
                 <w:webHidden/>
               </w:rPr>
-              <w:instrText xml:space="preserve"> PAGEREF _Toc495526513 \h </w:instrText>
+              <w:instrText xml:space="preserve"> PAGEREF _Toc495608684 \h </w:instrText>
             </w:r>
             <w:r>
               <w:rPr>
@@ -1318,149 +1507,7 @@
                 <w:noProof/>
                 <w:webHidden/>
               </w:rPr>
-              <w:t>11</w:t>
-            </w:r>
-            <w:r>
-              <w:rPr>
-                <w:noProof/>
-                <w:webHidden/>
-              </w:rPr>
-              <w:fldChar w:fldCharType="end"/>
-            </w:r>
-          </w:hyperlink>
-        </w:p>
-        <w:p>
-          <w:pPr>
-            <w:pStyle w:val="TOC2"/>
-            <w:tabs>
-              <w:tab w:val="right" w:leader="dot" w:pos="9350"/>
-            </w:tabs>
-            <w:rPr>
-              <w:rFonts w:asciiTheme="minorHAnsi" w:eastAsiaTheme="minorEastAsia" w:hAnsiTheme="minorHAnsi" w:cstheme="minorBidi"/>
-              <w:noProof/>
-              <w:color w:val="auto"/>
-              <w:lang w:val="en-US"/>
-            </w:rPr>
-          </w:pPr>
-          <w:hyperlink w:anchor="_Toc495526514" w:history="1">
-            <w:r>
-              <w:rPr>
-                <w:rStyle w:val="Hyperlink"/>
-                <w:noProof/>
-              </w:rPr>
-              <w:t>Allocation of Technical Safety Requirements to Architecture Elements</w:t>
-            </w:r>
-            <w:r>
-              <w:rPr>
-                <w:noProof/>
-                <w:webHidden/>
-              </w:rPr>
-              <w:tab/>
-            </w:r>
-            <w:r>
-              <w:rPr>
-                <w:noProof/>
-                <w:webHidden/>
-              </w:rPr>
-              <w:fldChar w:fldCharType="begin"/>
-            </w:r>
-            <w:r>
-              <w:rPr>
-                <w:noProof/>
-                <w:webHidden/>
-              </w:rPr>
-              <w:instrText xml:space="preserve"> PAGEREF _Toc495526514 \h </w:instrText>
-            </w:r>
-            <w:r>
-              <w:rPr>
-                <w:noProof/>
-                <w:webHidden/>
-              </w:rPr>
-            </w:r>
-            <w:r>
-              <w:rPr>
-                <w:noProof/>
-                <w:webHidden/>
-              </w:rPr>
-              <w:fldChar w:fldCharType="separate"/>
-            </w:r>
-            <w:r>
-              <w:rPr>
-                <w:noProof/>
-                <w:webHidden/>
-              </w:rPr>
-              <w:t>11</w:t>
-            </w:r>
-            <w:r>
-              <w:rPr>
-                <w:noProof/>
-                <w:webHidden/>
-              </w:rPr>
-              <w:fldChar w:fldCharType="end"/>
-            </w:r>
-          </w:hyperlink>
-        </w:p>
-        <w:p>
-          <w:pPr>
-            <w:pStyle w:val="TOC2"/>
-            <w:tabs>
-              <w:tab w:val="right" w:leader="dot" w:pos="9350"/>
-            </w:tabs>
-            <w:rPr>
-              <w:rFonts w:asciiTheme="minorHAnsi" w:eastAsiaTheme="minorEastAsia" w:hAnsiTheme="minorHAnsi" w:cstheme="minorBidi"/>
-              <w:noProof/>
-              <w:color w:val="auto"/>
-              <w:lang w:val="en-US"/>
-            </w:rPr>
-          </w:pPr>
-          <w:hyperlink w:anchor="_Toc495526515" w:history="1">
-            <w:r>
-              <w:rPr>
-                <w:rStyle w:val="Hyperlink"/>
-                <w:noProof/>
-              </w:rPr>
-              <w:t>Warning and Degradation Concept</w:t>
-            </w:r>
-            <w:r>
-              <w:rPr>
-                <w:noProof/>
-                <w:webHidden/>
-              </w:rPr>
-              <w:tab/>
-            </w:r>
-            <w:r>
-              <w:rPr>
-                <w:noProof/>
-                <w:webHidden/>
-              </w:rPr>
-              <w:fldChar w:fldCharType="begin"/>
-            </w:r>
-            <w:r>
-              <w:rPr>
-                <w:noProof/>
-                <w:webHidden/>
-              </w:rPr>
-              <w:instrText xml:space="preserve"> PAGEREF _Toc495526515 \h </w:instrText>
-            </w:r>
-            <w:r>
-              <w:rPr>
-                <w:noProof/>
-                <w:webHidden/>
-              </w:rPr>
-            </w:r>
-            <w:r>
-              <w:rPr>
-                <w:noProof/>
-                <w:webHidden/>
-              </w:rPr>
-              <w:fldChar w:fldCharType="separate"/>
-            </w:r>
-            <w:r>
-              <w:rPr>
-                <w:noProof/>
-                <w:webHidden/>
-              </w:rPr>
-              <w:t>11</w:t>
+              <w:t>13</w:t>
             </w:r>
             <w:r>
               <w:rPr>
@@ -1499,17 +1546,21 @@
         <w:pStyle w:val="Heading1"/>
         <w:contextualSpacing w:val="0"/>
       </w:pPr>
-      <w:bookmarkStart w:id="14" w:name="_Toc495526506"/>
+      <w:bookmarkStart w:id="15" w:name="_Toc495608675"/>
       <w:r>
         <w:lastRenderedPageBreak/>
         <w:t>Purpose of the Technical Safety Concept</w:t>
       </w:r>
-      <w:bookmarkEnd w:id="14"/>
+      <w:bookmarkEnd w:id="15"/>
     </w:p>
     <w:p/>
     <w:p>
-      <w:bookmarkStart w:id="15" w:name="_757cx6xm46zb" w:colFirst="0" w:colLast="0"/>
-      <w:bookmarkEnd w:id="15"/>
+      <w:pPr>
+        <w:ind w:firstLine="720"/>
+        <w:jc w:val="both"/>
+      </w:pPr>
+      <w:bookmarkStart w:id="16" w:name="_757cx6xm46zb" w:colFirst="0" w:colLast="0"/>
+      <w:bookmarkEnd w:id="16"/>
       <w:r>
         <w:t>The purpose of the functional safety concept is to avoid accidents by reducing risks to acceptable levels.</w:t>
       </w:r>
@@ -1530,25 +1581,25 @@
         <w:pStyle w:val="Heading1"/>
         <w:contextualSpacing w:val="0"/>
       </w:pPr>
-      <w:bookmarkStart w:id="16" w:name="_Toc495526507"/>
+      <w:bookmarkStart w:id="17" w:name="_Toc495608676"/>
       <w:r>
         <w:lastRenderedPageBreak/>
         <w:t>Inputs to the Technical Safety Concept</w:t>
       </w:r>
-      <w:bookmarkEnd w:id="16"/>
+      <w:bookmarkEnd w:id="17"/>
     </w:p>
     <w:p>
       <w:pPr>
         <w:pStyle w:val="Heading2"/>
         <w:contextualSpacing w:val="0"/>
       </w:pPr>
-      <w:bookmarkStart w:id="17" w:name="_2f9rjqxbsp2" w:colFirst="0" w:colLast="0"/>
-      <w:bookmarkStart w:id="18" w:name="_Toc495526508"/>
-      <w:bookmarkEnd w:id="17"/>
+      <w:bookmarkStart w:id="18" w:name="_2f9rjqxbsp2" w:colFirst="0" w:colLast="0"/>
+      <w:bookmarkStart w:id="19" w:name="_Toc495608677"/>
+      <w:bookmarkEnd w:id="18"/>
       <w:r>
         <w:t>Functional Safety Requirements</w:t>
       </w:r>
-      <w:bookmarkEnd w:id="18"/>
+      <w:bookmarkEnd w:id="19"/>
     </w:p>
     <w:tbl>
       <w:tblPr>
@@ -1596,13 +1647,7 @@
               <w:rPr>
                 <w:b/>
               </w:rPr>
-              <w:t>I</w:t>
-            </w:r>
-            <w:r>
-              <w:rPr>
-                <w:b/>
-              </w:rPr>
-              <w:t>D</w:t>
+              <w:t>ID</w:t>
             </w:r>
           </w:p>
         </w:tc>
@@ -2239,13 +2284,13 @@
         <w:pStyle w:val="Heading2"/>
         <w:contextualSpacing w:val="0"/>
       </w:pPr>
-      <w:bookmarkStart w:id="19" w:name="_qp3s9pvua9mt" w:colFirst="0" w:colLast="0"/>
-      <w:bookmarkStart w:id="20" w:name="_Toc495526509"/>
-      <w:bookmarkEnd w:id="19"/>
+      <w:bookmarkStart w:id="20" w:name="_qp3s9pvua9mt" w:colFirst="0" w:colLast="0"/>
+      <w:bookmarkStart w:id="21" w:name="_Toc495608678"/>
+      <w:bookmarkEnd w:id="20"/>
       <w:r>
         <w:t>Refined System Architecture from Functional Safety Concept</w:t>
       </w:r>
-      <w:bookmarkEnd w:id="20"/>
+      <w:bookmarkEnd w:id="21"/>
     </w:p>
     <w:p>
       <w:pPr>
@@ -2349,21 +2394,21 @@
         <w:pStyle w:val="Heading3"/>
         <w:contextualSpacing w:val="0"/>
       </w:pPr>
-      <w:bookmarkStart w:id="21" w:name="_qvk4x8rvn2fn" w:colFirst="0" w:colLast="0"/>
-      <w:bookmarkStart w:id="22" w:name="_cqb49updinx4" w:colFirst="0" w:colLast="0"/>
-      <w:bookmarkStart w:id="23" w:name="_Toc495526510"/>
-      <w:bookmarkEnd w:id="21"/>
+      <w:bookmarkStart w:id="22" w:name="_qvk4x8rvn2fn" w:colFirst="0" w:colLast="0"/>
+      <w:bookmarkStart w:id="23" w:name="_cqb49updinx4" w:colFirst="0" w:colLast="0"/>
       <w:bookmarkEnd w:id="22"/>
+      <w:bookmarkEnd w:id="23"/>
     </w:p>
     <w:p>
       <w:pPr>
         <w:pStyle w:val="Heading3"/>
         <w:contextualSpacing w:val="0"/>
       </w:pPr>
+      <w:bookmarkStart w:id="24" w:name="_Toc495608679"/>
       <w:r>
         <w:t>Functional overview of architecture elements</w:t>
       </w:r>
-      <w:bookmarkEnd w:id="23"/>
+      <w:bookmarkEnd w:id="24"/>
     </w:p>
     <w:tbl>
       <w:tblPr>
@@ -2408,13 +2453,7 @@
               <w:rPr>
                 <w:b/>
               </w:rPr>
-              <w:t>E</w:t>
-            </w:r>
-            <w:r>
-              <w:rPr>
-                <w:b/>
-              </w:rPr>
-              <w:t>lement</w:t>
+              <w:t>Element</w:t>
             </w:r>
           </w:p>
         </w:tc>
@@ -2609,19 +2648,7 @@
               <w:rPr>
                 <w:lang w:val="en-US"/>
               </w:rPr>
-              <w:t xml:space="preserve">e images from the Camera Sensor, process it to determine </w:t>
-            </w:r>
-            <w:r>
-              <w:rPr>
-                <w:lang w:val="en-US"/>
-              </w:rPr>
-              <w:t>the torque necessary to steer the vehicle and send it to the Electronic Power Steering</w:t>
-            </w:r>
-            <w:r>
-              <w:rPr>
-                <w:lang w:val="en-US"/>
-              </w:rPr>
-              <w:t>.</w:t>
+              <w:t>e images from the Camera Sensor, process it to determine the torque necessary to steer the vehicle and send it to the Electronic Power Steering.</w:t>
             </w:r>
           </w:p>
         </w:tc>
@@ -2760,16 +2787,7 @@
               <w:spacing w:line="240" w:lineRule="auto"/>
             </w:pPr>
             <w:r>
-              <w:t xml:space="preserve">This function determines if Lane Assistance is </w:t>
-            </w:r>
-            <w:r>
-              <w:t>Active/Inactive</w:t>
-            </w:r>
-            <w:r>
-              <w:t>, it illuminates if function is activated</w:t>
-            </w:r>
-            <w:r>
-              <w:t>; if it is inactive, the driver cannot turn it on.</w:t>
+              <w:t>This function determines if Lane Assistance is Active/Inactive, it illuminates if function is activated; if it is inactive, the driver cannot turn it on.</w:t>
             </w:r>
           </w:p>
         </w:tc>
@@ -2998,10 +3016,7 @@
               <w:spacing w:line="240" w:lineRule="auto"/>
             </w:pPr>
             <w:r>
-              <w:t xml:space="preserve">EPS ECU </w:t>
-            </w:r>
-            <w:r>
-              <w:t xml:space="preserve">assures that the amplitude and frequency are below </w:t>
+              <w:t xml:space="preserve">EPS ECU assures that the amplitude and frequency are below </w:t>
             </w:r>
             <w:proofErr w:type="spellStart"/>
             <w:r>
@@ -3017,13 +3032,7 @@
             </w:r>
             <w:proofErr w:type="spellEnd"/>
             <w:r>
-              <w:t xml:space="preserve"> and</w:t>
-            </w:r>
-            <w:r>
-              <w:t xml:space="preserve"> sends the </w:t>
-            </w:r>
-            <w:r>
-              <w:t>output to the Motor.</w:t>
+              <w:t xml:space="preserve"> and sends the output to the Motor.</w:t>
             </w:r>
           </w:p>
         </w:tc>
@@ -3065,10 +3074,7 @@
               <w:spacing w:line="240" w:lineRule="auto"/>
             </w:pPr>
             <w:r>
-              <w:t>EPS ECU assures that the</w:t>
-            </w:r>
-            <w:r>
-              <w:t xml:space="preserve"> duration of the applied torque is below </w:t>
+              <w:t xml:space="preserve">EPS ECU assures that the duration of the applied torque is below </w:t>
             </w:r>
             <w:proofErr w:type="spellStart"/>
             <w:r>
@@ -3175,8 +3181,8 @@
           <w:szCs w:val="22"/>
         </w:rPr>
       </w:pPr>
-      <w:bookmarkStart w:id="24" w:name="_mx8us8onanqo" w:colFirst="0" w:colLast="0"/>
-      <w:bookmarkEnd w:id="24"/>
+      <w:bookmarkStart w:id="25" w:name="_mx8us8onanqo" w:colFirst="0" w:colLast="0"/>
+      <w:bookmarkEnd w:id="25"/>
     </w:p>
     <w:p>
       <w:r>
@@ -3188,15 +3194,12 @@
         <w:pStyle w:val="Heading1"/>
         <w:contextualSpacing w:val="0"/>
       </w:pPr>
-      <w:bookmarkStart w:id="25" w:name="_Toc495526511"/>
+      <w:bookmarkStart w:id="26" w:name="_Toc495608680"/>
       <w:r>
         <w:lastRenderedPageBreak/>
-        <w:t>T</w:t>
+        <w:t>Technical Safety Concept</w:t>
       </w:r>
-      <w:r>
-        <w:t>echnical Safety Concept</w:t>
-      </w:r>
-      <w:bookmarkEnd w:id="25"/>
+      <w:bookmarkEnd w:id="26"/>
     </w:p>
     <w:p/>
     <w:p>
@@ -3204,14 +3207,12 @@
         <w:pStyle w:val="Heading2"/>
         <w:contextualSpacing w:val="0"/>
       </w:pPr>
-      <w:bookmarkStart w:id="26" w:name="_lnxjuovv6kca" w:colFirst="0" w:colLast="0"/>
-      <w:bookmarkStart w:id="27" w:name="_Toc495526512"/>
-      <w:bookmarkEnd w:id="26"/>
+      <w:bookmarkStart w:id="27" w:name="_lnxjuovv6kca" w:colFirst="0" w:colLast="0"/>
+      <w:bookmarkStart w:id="28" w:name="_Toc495608681"/>
+      <w:bookmarkEnd w:id="27"/>
       <w:r>
         <w:t>Technical Safety Requirements</w:t>
       </w:r>
-      <w:bookmarkStart w:id="28" w:name="_GoBack"/>
-      <w:bookmarkEnd w:id="27"/>
       <w:bookmarkEnd w:id="28"/>
     </w:p>
     <w:p>
@@ -3224,13 +3225,7 @@
         <w:rPr>
           <w:b/>
         </w:rPr>
-        <w:t>L</w:t>
-      </w:r>
-      <w:r>
-        <w:rPr>
-          <w:b/>
-        </w:rPr>
-        <w:t>ane Departure Warning (LDW) Requirements:</w:t>
+        <w:t>Lane Departure Warning (LDW) Requirements:</w:t>
       </w:r>
     </w:p>
     <w:p/>
@@ -3575,7 +3570,7 @@
       <w:tr>
         <w:tc>
           <w:tcPr>
-            <w:tcW w:w="1274" w:type="dxa"/>
+            <w:tcW w:w="1275" w:type="dxa"/>
             <w:shd w:val="clear" w:color="auto" w:fill="CCCCCC"/>
             <w:tcMar>
               <w:top w:w="100" w:type="dxa"/>
@@ -3602,7 +3597,7 @@
         </w:tc>
         <w:tc>
           <w:tcPr>
-            <w:tcW w:w="3309" w:type="dxa"/>
+            <w:tcW w:w="3310" w:type="dxa"/>
             <w:shd w:val="clear" w:color="auto" w:fill="CCCCCC"/>
             <w:tcMar>
               <w:top w:w="100" w:type="dxa"/>
@@ -3739,7 +3734,7 @@
       <w:tr>
         <w:tc>
           <w:tcPr>
-            <w:tcW w:w="1274" w:type="dxa"/>
+            <w:tcW w:w="1275" w:type="dxa"/>
             <w:tcMar>
               <w:top w:w="100" w:type="dxa"/>
               <w:left w:w="100" w:type="dxa"/>
@@ -3786,7 +3781,7 @@
         </w:tc>
         <w:tc>
           <w:tcPr>
-            <w:tcW w:w="3309" w:type="dxa"/>
+            <w:tcW w:w="3310" w:type="dxa"/>
             <w:tcMar>
               <w:top w:w="100" w:type="dxa"/>
               <w:left w:w="100" w:type="dxa"/>
@@ -3881,6 +3876,15 @@
             </w:pPr>
             <w:r>
               <w:t>Electronic Power Steering ECU</w:t>
+            </w:r>
+          </w:p>
+          <w:p>
+            <w:pPr>
+              <w:widowControl w:val="0"/>
+              <w:spacing w:line="240" w:lineRule="auto"/>
+            </w:pPr>
+            <w:r>
+              <w:t>(Includes the LDW safety block)</w:t>
             </w:r>
           </w:p>
         </w:tc>
@@ -3908,7 +3912,7 @@
       <w:tr>
         <w:tc>
           <w:tcPr>
-            <w:tcW w:w="1274" w:type="dxa"/>
+            <w:tcW w:w="1275" w:type="dxa"/>
             <w:tcMar>
               <w:top w:w="100" w:type="dxa"/>
               <w:left w:w="100" w:type="dxa"/>
@@ -3955,7 +3959,7 @@
         </w:tc>
         <w:tc>
           <w:tcPr>
-            <w:tcW w:w="3309" w:type="dxa"/>
+            <w:tcW w:w="3310" w:type="dxa"/>
             <w:tcMar>
               <w:top w:w="100" w:type="dxa"/>
               <w:left w:w="100" w:type="dxa"/>
@@ -4040,6 +4044,15 @@
             </w:pPr>
             <w:r>
               <w:t>Data Transmission Integrity Test</w:t>
+            </w:r>
+          </w:p>
+          <w:p>
+            <w:pPr>
+              <w:widowControl w:val="0"/>
+              <w:spacing w:line="240" w:lineRule="auto"/>
+            </w:pPr>
+            <w:r>
+              <w:t>(Includes the LDW safety block)</w:t>
             </w:r>
           </w:p>
         </w:tc>
@@ -4067,7 +4080,7 @@
       <w:tr>
         <w:tc>
           <w:tcPr>
-            <w:tcW w:w="1274" w:type="dxa"/>
+            <w:tcW w:w="1275" w:type="dxa"/>
             <w:tcMar>
               <w:top w:w="100" w:type="dxa"/>
               <w:left w:w="100" w:type="dxa"/>
@@ -4118,7 +4131,7 @@
         </w:tc>
         <w:tc>
           <w:tcPr>
-            <w:tcW w:w="3309" w:type="dxa"/>
+            <w:tcW w:w="3310" w:type="dxa"/>
             <w:tcMar>
               <w:top w:w="100" w:type="dxa"/>
               <w:left w:w="100" w:type="dxa"/>
@@ -4213,6 +4226,16 @@
               <w:t>Electronic Power Steering ECU</w:t>
             </w:r>
           </w:p>
+          <w:p>
+            <w:pPr>
+              <w:widowControl w:val="0"/>
+              <w:spacing w:line="240" w:lineRule="auto"/>
+            </w:pPr>
+            <w:r>
+              <w:lastRenderedPageBreak/>
+              <w:t>(Includes the LDW safety block)</w:t>
+            </w:r>
+          </w:p>
         </w:tc>
         <w:tc>
           <w:tcPr>
@@ -4230,6 +4253,7 @@
               <w:spacing w:line="240" w:lineRule="auto"/>
             </w:pPr>
             <w:r>
+              <w:lastRenderedPageBreak/>
               <w:t xml:space="preserve">LDW is turned off with a lighted icon </w:t>
             </w:r>
             <w:r>
@@ -4242,7 +4266,7 @@
       <w:tr>
         <w:tc>
           <w:tcPr>
-            <w:tcW w:w="1274" w:type="dxa"/>
+            <w:tcW w:w="1275" w:type="dxa"/>
             <w:tcMar>
               <w:top w:w="100" w:type="dxa"/>
               <w:left w:w="100" w:type="dxa"/>
@@ -4290,20 +4314,28 @@
         </w:tc>
         <w:tc>
           <w:tcPr>
-            <w:tcW w:w="3309" w:type="dxa"/>
-            <w:tcMar>
-              <w:top w:w="100" w:type="dxa"/>
-              <w:left w:w="100" w:type="dxa"/>
-              <w:bottom w:w="100" w:type="dxa"/>
-              <w:right w:w="100" w:type="dxa"/>
-            </w:tcMar>
-          </w:tcPr>
-          <w:p>
-            <w:pPr>
-              <w:widowControl w:val="0"/>
-            </w:pPr>
-            <w:r>
-              <w:t>As soon as the LDW function deactivates de LDW feature, the LDW Safety software block shall send a signal to the car display ECU to turn on a warning light.</w:t>
+            <w:tcW w:w="3310" w:type="dxa"/>
+            <w:tcMar>
+              <w:top w:w="100" w:type="dxa"/>
+              <w:left w:w="100" w:type="dxa"/>
+              <w:bottom w:w="100" w:type="dxa"/>
+              <w:right w:w="100" w:type="dxa"/>
+            </w:tcMar>
+          </w:tcPr>
+          <w:p>
+            <w:pPr>
+              <w:widowControl w:val="0"/>
+            </w:pPr>
+            <w:r>
+              <w:t>The validity and integrity of the data transmission for ‘</w:t>
+            </w:r>
+            <w:proofErr w:type="spellStart"/>
+            <w:r>
+              <w:t>LDW_Torque_Request</w:t>
+            </w:r>
+            <w:proofErr w:type="spellEnd"/>
+            <w:r>
+              <w:t>’ signal shall be ensured.</w:t>
             </w:r>
           </w:p>
         </w:tc>
@@ -4369,6 +4401,15 @@
             </w:pPr>
             <w:r>
               <w:t>Electronic Power Steering ECU</w:t>
+            </w:r>
+          </w:p>
+          <w:p>
+            <w:pPr>
+              <w:widowControl w:val="0"/>
+              <w:spacing w:line="240" w:lineRule="auto"/>
+            </w:pPr>
+            <w:r>
+              <w:t>(Includes the LDW safety block)</w:t>
             </w:r>
           </w:p>
         </w:tc>
@@ -4396,7 +4437,7 @@
       <w:tr>
         <w:tc>
           <w:tcPr>
-            <w:tcW w:w="1274" w:type="dxa"/>
+            <w:tcW w:w="1275" w:type="dxa"/>
             <w:tcMar>
               <w:top w:w="100" w:type="dxa"/>
               <w:left w:w="100" w:type="dxa"/>
@@ -4443,28 +4484,20 @@
         </w:tc>
         <w:tc>
           <w:tcPr>
-            <w:tcW w:w="3309" w:type="dxa"/>
-            <w:tcMar>
-              <w:top w:w="100" w:type="dxa"/>
-              <w:left w:w="100" w:type="dxa"/>
-              <w:bottom w:w="100" w:type="dxa"/>
-              <w:right w:w="100" w:type="dxa"/>
-            </w:tcMar>
-          </w:tcPr>
-          <w:p>
-            <w:pPr>
-              <w:widowControl w:val="0"/>
-            </w:pPr>
-            <w:r>
-              <w:t xml:space="preserve">Memory test shall be conducted at </w:t>
-            </w:r>
-            <w:proofErr w:type="spellStart"/>
-            <w:r>
-              <w:t>start up</w:t>
-            </w:r>
-            <w:proofErr w:type="spellEnd"/>
-            <w:r>
-              <w:t xml:space="preserve"> of the EPS ECU to check for any faults in memory.</w:t>
+            <w:tcW w:w="3310" w:type="dxa"/>
+            <w:tcMar>
+              <w:top w:w="100" w:type="dxa"/>
+              <w:left w:w="100" w:type="dxa"/>
+              <w:bottom w:w="100" w:type="dxa"/>
+              <w:right w:w="100" w:type="dxa"/>
+            </w:tcMar>
+          </w:tcPr>
+          <w:p>
+            <w:pPr>
+              <w:widowControl w:val="0"/>
+            </w:pPr>
+            <w:r>
+              <w:t>Memory test shall be conducted at startup of the EPS ECU to check for any faults in memory.</w:t>
             </w:r>
           </w:p>
         </w:tc>
@@ -4504,13 +4537,8 @@
               <w:spacing w:line="240" w:lineRule="auto"/>
             </w:pPr>
             <w:r>
-              <w:t xml:space="preserve">50 </w:t>
-            </w:r>
-            <w:proofErr w:type="spellStart"/>
-            <w:r>
-              <w:t>ms</w:t>
-            </w:r>
-            <w:proofErr w:type="spellEnd"/>
+              <w:t>Ignition Cycle</w:t>
+            </w:r>
           </w:p>
         </w:tc>
         <w:tc>
@@ -4529,7 +4557,16 @@
               <w:spacing w:line="240" w:lineRule="auto"/>
             </w:pPr>
             <w:r>
-              <w:t>Ignition Cycle</w:t>
+              <w:t>Separate External Block of Memory</w:t>
+            </w:r>
+          </w:p>
+          <w:p>
+            <w:pPr>
+              <w:widowControl w:val="0"/>
+              <w:spacing w:line="240" w:lineRule="auto"/>
+            </w:pPr>
+            <w:r>
+              <w:t>(Includes the LDW safety block)</w:t>
             </w:r>
           </w:p>
         </w:tc>
@@ -4549,59 +4586,16 @@
               <w:spacing w:line="240" w:lineRule="auto"/>
             </w:pPr>
             <w:r>
-              <w:t>LDW torque output is set to zero.</w:t>
+              <w:t>LDW is turned off with a lighted icon on the car display and/or sound warning to the driver.</w:t>
             </w:r>
           </w:p>
         </w:tc>
       </w:tr>
     </w:tbl>
     <w:p/>
-    <w:p/>
-    <w:p>
-      <w:pPr>
-        <w:rPr>
-          <w:b/>
-        </w:rPr>
-      </w:pPr>
-      <w:r>
-        <w:rPr>
-          <w:b/>
-          <w:color w:val="B7B7B7"/>
-        </w:rPr>
-        <w:t xml:space="preserve">[Instructions: Fill in the technical safety requirements for the lane departure warning second functional safety requirement. We have provided the associated functional safety requirement in the table below. </w:t>
-      </w:r>
-      <w:proofErr w:type="gramStart"/>
-      <w:r>
-        <w:rPr>
-          <w:b/>
-          <w:color w:val="B7B7B7"/>
-        </w:rPr>
-        <w:t>Hint:.</w:t>
-      </w:r>
-      <w:proofErr w:type="gramEnd"/>
-      <w:r>
-        <w:rPr>
-          <w:b/>
-          <w:color w:val="B7B7B7"/>
-        </w:rPr>
-        <w:t xml:space="preserve"> Most of the technical safety requirements</w:t>
-      </w:r>
-      <w:r>
-        <w:rPr>
-          <w:b/>
-          <w:color w:val="B7B7B7"/>
-        </w:rPr>
-        <w:t xml:space="preserve"> will be the same. At least one technical safety requirement will have to be slightly modified because we are talking about frequency instead of amplitude. These requirements were not given in the lessons]</w:t>
-      </w:r>
-    </w:p>
-    <w:p/>
-    <w:p/>
     <w:p>
       <w:r>
-        <w:t>Functional Safety Requirement 01-2 with its asso</w:t>
-      </w:r>
-      <w:r>
-        <w:t>ciated system elements</w:t>
+        <w:t>Functional Safety Requirement 01-2 with its associated system elements</w:t>
       </w:r>
     </w:p>
     <w:p>
@@ -4909,11 +4903,6 @@
       </w:tr>
     </w:tbl>
     <w:p/>
-    <w:p/>
-    <w:p/>
-    <w:p/>
-    <w:p/>
-    <w:p/>
     <w:p>
       <w:r>
         <w:t>Technical Safety Requirements related to Functional Safety Requirement 01-02 are:</w:t>
@@ -4935,17 +4924,17 @@
         <w:tblLook w:val="0600" w:firstRow="0" w:lastRow="0" w:firstColumn="0" w:lastColumn="0" w:noHBand="1" w:noVBand="1"/>
       </w:tblPr>
       <w:tblGrid>
-        <w:gridCol w:w="1560"/>
-        <w:gridCol w:w="3705"/>
-        <w:gridCol w:w="375"/>
-        <w:gridCol w:w="1170"/>
-        <w:gridCol w:w="1665"/>
-        <w:gridCol w:w="1050"/>
+        <w:gridCol w:w="1540"/>
+        <w:gridCol w:w="3240"/>
+        <w:gridCol w:w="360"/>
+        <w:gridCol w:w="1080"/>
+        <w:gridCol w:w="1530"/>
+        <w:gridCol w:w="1775"/>
       </w:tblGrid>
       <w:tr>
         <w:tc>
           <w:tcPr>
-            <w:tcW w:w="1560" w:type="dxa"/>
+            <w:tcW w:w="1540" w:type="dxa"/>
             <w:shd w:val="clear" w:color="auto" w:fill="CCCCCC"/>
             <w:tcMar>
               <w:top w:w="100" w:type="dxa"/>
@@ -4972,7 +4961,7 @@
         </w:tc>
         <w:tc>
           <w:tcPr>
-            <w:tcW w:w="3705" w:type="dxa"/>
+            <w:tcW w:w="3240" w:type="dxa"/>
             <w:shd w:val="clear" w:color="auto" w:fill="CCCCCC"/>
             <w:tcMar>
               <w:top w:w="100" w:type="dxa"/>
@@ -4999,7 +4988,7 @@
         </w:tc>
         <w:tc>
           <w:tcPr>
-            <w:tcW w:w="375" w:type="dxa"/>
+            <w:tcW w:w="360" w:type="dxa"/>
             <w:shd w:val="clear" w:color="auto" w:fill="CCCCCC"/>
             <w:tcMar>
               <w:top w:w="100" w:type="dxa"/>
@@ -5026,7 +5015,7 @@
         </w:tc>
         <w:tc>
           <w:tcPr>
-            <w:tcW w:w="1170" w:type="dxa"/>
+            <w:tcW w:w="1080" w:type="dxa"/>
             <w:shd w:val="clear" w:color="auto" w:fill="CCCCCC"/>
             <w:tcMar>
               <w:top w:w="100" w:type="dxa"/>
@@ -5053,7 +5042,7 @@
         </w:tc>
         <w:tc>
           <w:tcPr>
-            <w:tcW w:w="1665" w:type="dxa"/>
+            <w:tcW w:w="1530" w:type="dxa"/>
             <w:shd w:val="clear" w:color="auto" w:fill="CCCCCC"/>
             <w:tcMar>
               <w:top w:w="100" w:type="dxa"/>
@@ -5080,7 +5069,7 @@
         </w:tc>
         <w:tc>
           <w:tcPr>
-            <w:tcW w:w="1050" w:type="dxa"/>
+            <w:tcW w:w="1775" w:type="dxa"/>
             <w:shd w:val="clear" w:color="auto" w:fill="CCCCCC"/>
             <w:tcMar>
               <w:top w:w="100" w:type="dxa"/>
@@ -5109,7 +5098,7 @@
       <w:tr>
         <w:tc>
           <w:tcPr>
-            <w:tcW w:w="1560" w:type="dxa"/>
+            <w:tcW w:w="1540" w:type="dxa"/>
             <w:tcMar>
               <w:top w:w="100" w:type="dxa"/>
               <w:left w:w="100" w:type="dxa"/>
@@ -5156,106 +5145,175 @@
         </w:tc>
         <w:tc>
           <w:tcPr>
-            <w:tcW w:w="3705" w:type="dxa"/>
-            <w:tcMar>
-              <w:top w:w="100" w:type="dxa"/>
-              <w:left w:w="100" w:type="dxa"/>
-              <w:bottom w:w="100" w:type="dxa"/>
-              <w:right w:w="100" w:type="dxa"/>
-            </w:tcMar>
-          </w:tcPr>
-          <w:p>
-            <w:pPr>
-              <w:widowControl w:val="0"/>
-            </w:pPr>
-          </w:p>
-        </w:tc>
-        <w:tc>
-          <w:tcPr>
-            <w:tcW w:w="375" w:type="dxa"/>
-            <w:tcMar>
-              <w:top w:w="100" w:type="dxa"/>
-              <w:left w:w="100" w:type="dxa"/>
-              <w:bottom w:w="100" w:type="dxa"/>
-              <w:right w:w="100" w:type="dxa"/>
-            </w:tcMar>
-          </w:tcPr>
-          <w:p>
-            <w:pPr>
-              <w:widowControl w:val="0"/>
-              <w:spacing w:line="240" w:lineRule="auto"/>
-            </w:pPr>
-          </w:p>
-        </w:tc>
-        <w:tc>
-          <w:tcPr>
-            <w:tcW w:w="1170" w:type="dxa"/>
-            <w:tcMar>
-              <w:top w:w="100" w:type="dxa"/>
-              <w:left w:w="100" w:type="dxa"/>
-              <w:bottom w:w="100" w:type="dxa"/>
-              <w:right w:w="100" w:type="dxa"/>
-            </w:tcMar>
-          </w:tcPr>
-          <w:p>
-            <w:pPr>
-              <w:widowControl w:val="0"/>
-              <w:spacing w:line="240" w:lineRule="auto"/>
-            </w:pPr>
-          </w:p>
-        </w:tc>
-        <w:tc>
-          <w:tcPr>
-            <w:tcW w:w="1665" w:type="dxa"/>
-            <w:tcMar>
-              <w:top w:w="100" w:type="dxa"/>
-              <w:left w:w="100" w:type="dxa"/>
-              <w:bottom w:w="100" w:type="dxa"/>
-              <w:right w:w="100" w:type="dxa"/>
-            </w:tcMar>
-          </w:tcPr>
-          <w:p>
-            <w:pPr>
-              <w:widowControl w:val="0"/>
-              <w:spacing w:line="240" w:lineRule="auto"/>
-            </w:pPr>
-          </w:p>
-        </w:tc>
-        <w:tc>
-          <w:tcPr>
-            <w:tcW w:w="1050" w:type="dxa"/>
-            <w:tcMar>
-              <w:top w:w="100" w:type="dxa"/>
-              <w:left w:w="100" w:type="dxa"/>
-              <w:bottom w:w="100" w:type="dxa"/>
-              <w:right w:w="100" w:type="dxa"/>
-            </w:tcMar>
-          </w:tcPr>
-          <w:p>
-            <w:pPr>
-              <w:widowControl w:val="0"/>
-              <w:spacing w:line="240" w:lineRule="auto"/>
-            </w:pPr>
+            <w:tcW w:w="3240" w:type="dxa"/>
+            <w:tcMar>
+              <w:top w:w="100" w:type="dxa"/>
+              <w:left w:w="100" w:type="dxa"/>
+              <w:bottom w:w="100" w:type="dxa"/>
+              <w:right w:w="100" w:type="dxa"/>
+            </w:tcMar>
+          </w:tcPr>
+          <w:p>
+            <w:pPr>
+              <w:widowControl w:val="0"/>
+            </w:pPr>
+            <w:r>
+              <w:t xml:space="preserve">The LDW safety component shall ensure that the </w:t>
+            </w:r>
+            <w:r>
+              <w:t>frequency</w:t>
+            </w:r>
+            <w:r>
+              <w:t xml:space="preserve"> of the ‘</w:t>
+            </w:r>
+            <w:proofErr w:type="spellStart"/>
+            <w:r>
+              <w:t>LDW_Torque_Request</w:t>
+            </w:r>
+            <w:proofErr w:type="spellEnd"/>
+            <w:r>
+              <w:t xml:space="preserve">’ sent to the ‘Final electronic </w:t>
+            </w:r>
+            <w:r>
+              <w:lastRenderedPageBreak/>
+              <w:t>power steering Torque’ component is below ‘</w:t>
+            </w:r>
+            <w:proofErr w:type="spellStart"/>
+            <w:r>
+              <w:t>Max_Torque_</w:t>
+            </w:r>
+            <w:r>
+              <w:t>Frequency</w:t>
+            </w:r>
+            <w:proofErr w:type="spellEnd"/>
+            <w:r>
+              <w:t>.</w:t>
+            </w:r>
+          </w:p>
+        </w:tc>
+        <w:tc>
+          <w:tcPr>
+            <w:tcW w:w="360" w:type="dxa"/>
+            <w:tcMar>
+              <w:top w:w="100" w:type="dxa"/>
+              <w:left w:w="100" w:type="dxa"/>
+              <w:bottom w:w="100" w:type="dxa"/>
+              <w:right w:w="100" w:type="dxa"/>
+            </w:tcMar>
+          </w:tcPr>
+          <w:p>
+            <w:pPr>
+              <w:widowControl w:val="0"/>
+              <w:spacing w:line="240" w:lineRule="auto"/>
+            </w:pPr>
+            <w:r>
+              <w:lastRenderedPageBreak/>
+              <w:t>C</w:t>
+            </w:r>
+          </w:p>
+        </w:tc>
+        <w:tc>
+          <w:tcPr>
+            <w:tcW w:w="1080" w:type="dxa"/>
+            <w:tcMar>
+              <w:top w:w="100" w:type="dxa"/>
+              <w:left w:w="100" w:type="dxa"/>
+              <w:bottom w:w="100" w:type="dxa"/>
+              <w:right w:w="100" w:type="dxa"/>
+            </w:tcMar>
+          </w:tcPr>
+          <w:p>
+            <w:pPr>
+              <w:widowControl w:val="0"/>
+              <w:spacing w:line="240" w:lineRule="auto"/>
+            </w:pPr>
+            <w:r>
+              <w:t xml:space="preserve">50 </w:t>
+            </w:r>
+            <w:proofErr w:type="spellStart"/>
+            <w:r>
+              <w:t>ms</w:t>
+            </w:r>
+            <w:proofErr w:type="spellEnd"/>
+          </w:p>
+        </w:tc>
+        <w:tc>
+          <w:tcPr>
+            <w:tcW w:w="1530" w:type="dxa"/>
+            <w:tcMar>
+              <w:top w:w="100" w:type="dxa"/>
+              <w:left w:w="100" w:type="dxa"/>
+              <w:bottom w:w="100" w:type="dxa"/>
+              <w:right w:w="100" w:type="dxa"/>
+            </w:tcMar>
+          </w:tcPr>
+          <w:p>
+            <w:pPr>
+              <w:widowControl w:val="0"/>
+              <w:spacing w:line="240" w:lineRule="auto"/>
+            </w:pPr>
+            <w:r>
+              <w:t>Electronic Power Steering ECU</w:t>
+            </w:r>
+          </w:p>
+          <w:p>
+            <w:pPr>
+              <w:widowControl w:val="0"/>
+              <w:spacing w:line="240" w:lineRule="auto"/>
+            </w:pPr>
+            <w:r>
+              <w:t xml:space="preserve">(Includes the </w:t>
+            </w:r>
+            <w:r>
+              <w:lastRenderedPageBreak/>
+              <w:t>LDW safety block)</w:t>
+            </w:r>
+          </w:p>
+        </w:tc>
+        <w:tc>
+          <w:tcPr>
+            <w:tcW w:w="1775" w:type="dxa"/>
+            <w:tcMar>
+              <w:top w:w="100" w:type="dxa"/>
+              <w:left w:w="100" w:type="dxa"/>
+              <w:bottom w:w="100" w:type="dxa"/>
+              <w:right w:w="100" w:type="dxa"/>
+            </w:tcMar>
+          </w:tcPr>
+          <w:p>
+            <w:pPr>
+              <w:widowControl w:val="0"/>
+              <w:spacing w:line="240" w:lineRule="auto"/>
+            </w:pPr>
+            <w:r>
+              <w:lastRenderedPageBreak/>
+              <w:t xml:space="preserve">LDW is turned off with a lighted icon on the car display and/or sound </w:t>
+            </w:r>
+            <w:r>
+              <w:lastRenderedPageBreak/>
+              <w:t>warning to the driver.</w:t>
+            </w:r>
           </w:p>
         </w:tc>
       </w:tr>
       <w:tr>
         <w:tc>
           <w:tcPr>
-            <w:tcW w:w="1560" w:type="dxa"/>
-            <w:tcMar>
-              <w:top w:w="100" w:type="dxa"/>
-              <w:left w:w="100" w:type="dxa"/>
-              <w:bottom w:w="100" w:type="dxa"/>
-              <w:right w:w="100" w:type="dxa"/>
-            </w:tcMar>
-          </w:tcPr>
-          <w:p>
-            <w:pPr>
-              <w:widowControl w:val="0"/>
-              <w:spacing w:line="240" w:lineRule="auto"/>
-            </w:pPr>
-            <w:r>
+            <w:tcW w:w="1540" w:type="dxa"/>
+            <w:tcMar>
+              <w:top w:w="100" w:type="dxa"/>
+              <w:left w:w="100" w:type="dxa"/>
+              <w:bottom w:w="100" w:type="dxa"/>
+              <w:right w:w="100" w:type="dxa"/>
+            </w:tcMar>
+          </w:tcPr>
+          <w:p>
+            <w:pPr>
+              <w:widowControl w:val="0"/>
+              <w:spacing w:line="240" w:lineRule="auto"/>
+            </w:pPr>
+            <w:r>
+              <w:lastRenderedPageBreak/>
               <w:t>Technical</w:t>
             </w:r>
           </w:p>
@@ -5289,93 +5347,122 @@
         </w:tc>
         <w:tc>
           <w:tcPr>
-            <w:tcW w:w="3705" w:type="dxa"/>
-            <w:tcMar>
-              <w:top w:w="100" w:type="dxa"/>
-              <w:left w:w="100" w:type="dxa"/>
-              <w:bottom w:w="100" w:type="dxa"/>
-              <w:right w:w="100" w:type="dxa"/>
-            </w:tcMar>
-          </w:tcPr>
-          <w:p>
-            <w:pPr>
-              <w:widowControl w:val="0"/>
-            </w:pPr>
-          </w:p>
-        </w:tc>
-        <w:tc>
-          <w:tcPr>
-            <w:tcW w:w="375" w:type="dxa"/>
-            <w:tcMar>
-              <w:top w:w="100" w:type="dxa"/>
-              <w:left w:w="100" w:type="dxa"/>
-              <w:bottom w:w="100" w:type="dxa"/>
-              <w:right w:w="100" w:type="dxa"/>
-            </w:tcMar>
-          </w:tcPr>
-          <w:p>
-            <w:pPr>
-              <w:widowControl w:val="0"/>
-              <w:spacing w:line="240" w:lineRule="auto"/>
-            </w:pPr>
-          </w:p>
-        </w:tc>
-        <w:tc>
-          <w:tcPr>
-            <w:tcW w:w="1170" w:type="dxa"/>
-            <w:tcMar>
-              <w:top w:w="100" w:type="dxa"/>
-              <w:left w:w="100" w:type="dxa"/>
-              <w:bottom w:w="100" w:type="dxa"/>
-              <w:right w:w="100" w:type="dxa"/>
-            </w:tcMar>
-          </w:tcPr>
-          <w:p>
-            <w:pPr>
-              <w:widowControl w:val="0"/>
-              <w:spacing w:line="240" w:lineRule="auto"/>
-            </w:pPr>
-          </w:p>
-        </w:tc>
-        <w:tc>
-          <w:tcPr>
-            <w:tcW w:w="1665" w:type="dxa"/>
-            <w:tcMar>
-              <w:top w:w="100" w:type="dxa"/>
-              <w:left w:w="100" w:type="dxa"/>
-              <w:bottom w:w="100" w:type="dxa"/>
-              <w:right w:w="100" w:type="dxa"/>
-            </w:tcMar>
-          </w:tcPr>
-          <w:p>
-            <w:pPr>
-              <w:widowControl w:val="0"/>
-              <w:spacing w:line="240" w:lineRule="auto"/>
-            </w:pPr>
-          </w:p>
-        </w:tc>
-        <w:tc>
-          <w:tcPr>
-            <w:tcW w:w="1050" w:type="dxa"/>
-            <w:tcMar>
-              <w:top w:w="100" w:type="dxa"/>
-              <w:left w:w="100" w:type="dxa"/>
-              <w:bottom w:w="100" w:type="dxa"/>
-              <w:right w:w="100" w:type="dxa"/>
-            </w:tcMar>
-          </w:tcPr>
-          <w:p>
-            <w:pPr>
-              <w:widowControl w:val="0"/>
-              <w:spacing w:line="240" w:lineRule="auto"/>
-            </w:pPr>
+            <w:tcW w:w="3240" w:type="dxa"/>
+            <w:tcMar>
+              <w:top w:w="100" w:type="dxa"/>
+              <w:left w:w="100" w:type="dxa"/>
+              <w:bottom w:w="100" w:type="dxa"/>
+              <w:right w:w="100" w:type="dxa"/>
+            </w:tcMar>
+          </w:tcPr>
+          <w:p>
+            <w:pPr>
+              <w:widowControl w:val="0"/>
+            </w:pPr>
+            <w:r>
+              <w:t>As soon as the LDW function deactivates the LDW feature, the ‘LDW Safety’ software block shall send a signal to the car display ECU to turn on a warning light.</w:t>
+            </w:r>
+          </w:p>
+        </w:tc>
+        <w:tc>
+          <w:tcPr>
+            <w:tcW w:w="360" w:type="dxa"/>
+            <w:tcMar>
+              <w:top w:w="100" w:type="dxa"/>
+              <w:left w:w="100" w:type="dxa"/>
+              <w:bottom w:w="100" w:type="dxa"/>
+              <w:right w:w="100" w:type="dxa"/>
+            </w:tcMar>
+          </w:tcPr>
+          <w:p>
+            <w:pPr>
+              <w:widowControl w:val="0"/>
+              <w:spacing w:line="240" w:lineRule="auto"/>
+            </w:pPr>
+            <w:r>
+              <w:t>C</w:t>
+            </w:r>
+          </w:p>
+        </w:tc>
+        <w:tc>
+          <w:tcPr>
+            <w:tcW w:w="1080" w:type="dxa"/>
+            <w:tcMar>
+              <w:top w:w="100" w:type="dxa"/>
+              <w:left w:w="100" w:type="dxa"/>
+              <w:bottom w:w="100" w:type="dxa"/>
+              <w:right w:w="100" w:type="dxa"/>
+            </w:tcMar>
+          </w:tcPr>
+          <w:p>
+            <w:pPr>
+              <w:widowControl w:val="0"/>
+              <w:spacing w:line="240" w:lineRule="auto"/>
+            </w:pPr>
+            <w:r>
+              <w:t xml:space="preserve">50 </w:t>
+            </w:r>
+            <w:proofErr w:type="spellStart"/>
+            <w:r>
+              <w:t>ms</w:t>
+            </w:r>
+            <w:proofErr w:type="spellEnd"/>
+          </w:p>
+        </w:tc>
+        <w:tc>
+          <w:tcPr>
+            <w:tcW w:w="1530" w:type="dxa"/>
+            <w:tcMar>
+              <w:top w:w="100" w:type="dxa"/>
+              <w:left w:w="100" w:type="dxa"/>
+              <w:bottom w:w="100" w:type="dxa"/>
+              <w:right w:w="100" w:type="dxa"/>
+            </w:tcMar>
+          </w:tcPr>
+          <w:p>
+            <w:pPr>
+              <w:widowControl w:val="0"/>
+              <w:spacing w:line="240" w:lineRule="auto"/>
+            </w:pPr>
+            <w:r>
+              <w:t>Data Transmission Integrity Test</w:t>
+            </w:r>
+          </w:p>
+          <w:p>
+            <w:pPr>
+              <w:widowControl w:val="0"/>
+              <w:spacing w:line="240" w:lineRule="auto"/>
+            </w:pPr>
+            <w:r>
+              <w:t>(Includes the LDW safety block)</w:t>
+            </w:r>
+          </w:p>
+        </w:tc>
+        <w:tc>
+          <w:tcPr>
+            <w:tcW w:w="1775" w:type="dxa"/>
+            <w:tcMar>
+              <w:top w:w="100" w:type="dxa"/>
+              <w:left w:w="100" w:type="dxa"/>
+              <w:bottom w:w="100" w:type="dxa"/>
+              <w:right w:w="100" w:type="dxa"/>
+            </w:tcMar>
+          </w:tcPr>
+          <w:p>
+            <w:pPr>
+              <w:widowControl w:val="0"/>
+              <w:spacing w:line="240" w:lineRule="auto"/>
+            </w:pPr>
+            <w:r>
+              <w:t>LDW is turned off with a lighted icon on the car display and/or sound warning to the driver.</w:t>
+            </w:r>
           </w:p>
         </w:tc>
       </w:tr>
       <w:tr>
         <w:tc>
           <w:tcPr>
-            <w:tcW w:w="1560" w:type="dxa"/>
+            <w:tcW w:w="1540" w:type="dxa"/>
             <w:tcMar>
               <w:top w:w="100" w:type="dxa"/>
               <w:left w:w="100" w:type="dxa"/>
@@ -5422,93 +5509,130 @@
         </w:tc>
         <w:tc>
           <w:tcPr>
-            <w:tcW w:w="3705" w:type="dxa"/>
-            <w:tcMar>
-              <w:top w:w="100" w:type="dxa"/>
-              <w:left w:w="100" w:type="dxa"/>
-              <w:bottom w:w="100" w:type="dxa"/>
-              <w:right w:w="100" w:type="dxa"/>
-            </w:tcMar>
-          </w:tcPr>
-          <w:p>
-            <w:pPr>
-              <w:widowControl w:val="0"/>
-            </w:pPr>
-          </w:p>
-        </w:tc>
-        <w:tc>
-          <w:tcPr>
-            <w:tcW w:w="375" w:type="dxa"/>
-            <w:tcMar>
-              <w:top w:w="100" w:type="dxa"/>
-              <w:left w:w="100" w:type="dxa"/>
-              <w:bottom w:w="100" w:type="dxa"/>
-              <w:right w:w="100" w:type="dxa"/>
-            </w:tcMar>
-          </w:tcPr>
-          <w:p>
-            <w:pPr>
-              <w:widowControl w:val="0"/>
-              <w:spacing w:line="240" w:lineRule="auto"/>
-            </w:pPr>
-          </w:p>
-        </w:tc>
-        <w:tc>
-          <w:tcPr>
-            <w:tcW w:w="1170" w:type="dxa"/>
-            <w:tcMar>
-              <w:top w:w="100" w:type="dxa"/>
-              <w:left w:w="100" w:type="dxa"/>
-              <w:bottom w:w="100" w:type="dxa"/>
-              <w:right w:w="100" w:type="dxa"/>
-            </w:tcMar>
-          </w:tcPr>
-          <w:p>
-            <w:pPr>
-              <w:widowControl w:val="0"/>
-              <w:spacing w:line="240" w:lineRule="auto"/>
-            </w:pPr>
-          </w:p>
-        </w:tc>
-        <w:tc>
-          <w:tcPr>
-            <w:tcW w:w="1665" w:type="dxa"/>
-            <w:tcMar>
-              <w:top w:w="100" w:type="dxa"/>
-              <w:left w:w="100" w:type="dxa"/>
-              <w:bottom w:w="100" w:type="dxa"/>
-              <w:right w:w="100" w:type="dxa"/>
-            </w:tcMar>
-          </w:tcPr>
-          <w:p>
-            <w:pPr>
-              <w:widowControl w:val="0"/>
-              <w:spacing w:line="240" w:lineRule="auto"/>
-            </w:pPr>
-          </w:p>
-        </w:tc>
-        <w:tc>
-          <w:tcPr>
-            <w:tcW w:w="1050" w:type="dxa"/>
-            <w:tcMar>
-              <w:top w:w="100" w:type="dxa"/>
-              <w:left w:w="100" w:type="dxa"/>
-              <w:bottom w:w="100" w:type="dxa"/>
-              <w:right w:w="100" w:type="dxa"/>
-            </w:tcMar>
-          </w:tcPr>
-          <w:p>
-            <w:pPr>
-              <w:widowControl w:val="0"/>
-              <w:spacing w:line="240" w:lineRule="auto"/>
-            </w:pPr>
+            <w:tcW w:w="3240" w:type="dxa"/>
+            <w:tcMar>
+              <w:top w:w="100" w:type="dxa"/>
+              <w:left w:w="100" w:type="dxa"/>
+              <w:bottom w:w="100" w:type="dxa"/>
+              <w:right w:w="100" w:type="dxa"/>
+            </w:tcMar>
+          </w:tcPr>
+          <w:p>
+            <w:pPr>
+              <w:widowControl w:val="0"/>
+            </w:pPr>
+            <w:r>
+              <w:t>As soon as a failure is detected by the LDW function, it shall deactivate the LDW feature and the ‘</w:t>
+            </w:r>
+            <w:proofErr w:type="spellStart"/>
+            <w:r>
+              <w:t>LDW_Torque_Request</w:t>
+            </w:r>
+            <w:proofErr w:type="spellEnd"/>
+            <w:r>
+              <w:t>’ shall be set to zero.</w:t>
+            </w:r>
+          </w:p>
+        </w:tc>
+        <w:tc>
+          <w:tcPr>
+            <w:tcW w:w="360" w:type="dxa"/>
+            <w:tcMar>
+              <w:top w:w="100" w:type="dxa"/>
+              <w:left w:w="100" w:type="dxa"/>
+              <w:bottom w:w="100" w:type="dxa"/>
+              <w:right w:w="100" w:type="dxa"/>
+            </w:tcMar>
+          </w:tcPr>
+          <w:p>
+            <w:pPr>
+              <w:widowControl w:val="0"/>
+              <w:spacing w:line="240" w:lineRule="auto"/>
+            </w:pPr>
+            <w:r>
+              <w:t>C</w:t>
+            </w:r>
+          </w:p>
+        </w:tc>
+        <w:tc>
+          <w:tcPr>
+            <w:tcW w:w="1080" w:type="dxa"/>
+            <w:tcMar>
+              <w:top w:w="100" w:type="dxa"/>
+              <w:left w:w="100" w:type="dxa"/>
+              <w:bottom w:w="100" w:type="dxa"/>
+              <w:right w:w="100" w:type="dxa"/>
+            </w:tcMar>
+          </w:tcPr>
+          <w:p>
+            <w:pPr>
+              <w:widowControl w:val="0"/>
+              <w:spacing w:line="240" w:lineRule="auto"/>
+            </w:pPr>
+            <w:r>
+              <w:t xml:space="preserve">50 </w:t>
+            </w:r>
+            <w:proofErr w:type="spellStart"/>
+            <w:r>
+              <w:t>ms</w:t>
+            </w:r>
+            <w:proofErr w:type="spellEnd"/>
+          </w:p>
+        </w:tc>
+        <w:tc>
+          <w:tcPr>
+            <w:tcW w:w="1530" w:type="dxa"/>
+            <w:tcMar>
+              <w:top w:w="100" w:type="dxa"/>
+              <w:left w:w="100" w:type="dxa"/>
+              <w:bottom w:w="100" w:type="dxa"/>
+              <w:right w:w="100" w:type="dxa"/>
+            </w:tcMar>
+          </w:tcPr>
+          <w:p>
+            <w:pPr>
+              <w:widowControl w:val="0"/>
+              <w:spacing w:line="240" w:lineRule="auto"/>
+            </w:pPr>
+            <w:r>
+              <w:t>Electronic Power Steering ECU</w:t>
+            </w:r>
+          </w:p>
+          <w:p>
+            <w:pPr>
+              <w:widowControl w:val="0"/>
+              <w:spacing w:line="240" w:lineRule="auto"/>
+            </w:pPr>
+            <w:r>
+              <w:t>(Includes the LDW safety block)</w:t>
+            </w:r>
+          </w:p>
+        </w:tc>
+        <w:tc>
+          <w:tcPr>
+            <w:tcW w:w="1775" w:type="dxa"/>
+            <w:tcMar>
+              <w:top w:w="100" w:type="dxa"/>
+              <w:left w:w="100" w:type="dxa"/>
+              <w:bottom w:w="100" w:type="dxa"/>
+              <w:right w:w="100" w:type="dxa"/>
+            </w:tcMar>
+          </w:tcPr>
+          <w:p>
+            <w:pPr>
+              <w:widowControl w:val="0"/>
+              <w:spacing w:line="240" w:lineRule="auto"/>
+            </w:pPr>
+            <w:r>
+              <w:t>LDW is turned off with a lighted icon on the car display and/or sound warning to the driver.</w:t>
+            </w:r>
           </w:p>
         </w:tc>
       </w:tr>
       <w:tr>
         <w:tc>
           <w:tcPr>
-            <w:tcW w:w="1560" w:type="dxa"/>
+            <w:tcW w:w="1540" w:type="dxa"/>
             <w:tcMar>
               <w:top w:w="100" w:type="dxa"/>
               <w:left w:w="100" w:type="dxa"/>
@@ -5555,93 +5679,130 @@
         </w:tc>
         <w:tc>
           <w:tcPr>
-            <w:tcW w:w="3705" w:type="dxa"/>
-            <w:tcMar>
-              <w:top w:w="100" w:type="dxa"/>
-              <w:left w:w="100" w:type="dxa"/>
-              <w:bottom w:w="100" w:type="dxa"/>
-              <w:right w:w="100" w:type="dxa"/>
-            </w:tcMar>
-          </w:tcPr>
-          <w:p>
-            <w:pPr>
-              <w:widowControl w:val="0"/>
-            </w:pPr>
-          </w:p>
-        </w:tc>
-        <w:tc>
-          <w:tcPr>
-            <w:tcW w:w="375" w:type="dxa"/>
-            <w:tcMar>
-              <w:top w:w="100" w:type="dxa"/>
-              <w:left w:w="100" w:type="dxa"/>
-              <w:bottom w:w="100" w:type="dxa"/>
-              <w:right w:w="100" w:type="dxa"/>
-            </w:tcMar>
-          </w:tcPr>
-          <w:p>
-            <w:pPr>
-              <w:widowControl w:val="0"/>
-              <w:spacing w:line="240" w:lineRule="auto"/>
-            </w:pPr>
-          </w:p>
-        </w:tc>
-        <w:tc>
-          <w:tcPr>
-            <w:tcW w:w="1170" w:type="dxa"/>
-            <w:tcMar>
-              <w:top w:w="100" w:type="dxa"/>
-              <w:left w:w="100" w:type="dxa"/>
-              <w:bottom w:w="100" w:type="dxa"/>
-              <w:right w:w="100" w:type="dxa"/>
-            </w:tcMar>
-          </w:tcPr>
-          <w:p>
-            <w:pPr>
-              <w:widowControl w:val="0"/>
-              <w:spacing w:line="240" w:lineRule="auto"/>
-            </w:pPr>
-          </w:p>
-        </w:tc>
-        <w:tc>
-          <w:tcPr>
-            <w:tcW w:w="1665" w:type="dxa"/>
-            <w:tcMar>
-              <w:top w:w="100" w:type="dxa"/>
-              <w:left w:w="100" w:type="dxa"/>
-              <w:bottom w:w="100" w:type="dxa"/>
-              <w:right w:w="100" w:type="dxa"/>
-            </w:tcMar>
-          </w:tcPr>
-          <w:p>
-            <w:pPr>
-              <w:widowControl w:val="0"/>
-              <w:spacing w:line="240" w:lineRule="auto"/>
-            </w:pPr>
-          </w:p>
-        </w:tc>
-        <w:tc>
-          <w:tcPr>
-            <w:tcW w:w="1050" w:type="dxa"/>
-            <w:tcMar>
-              <w:top w:w="100" w:type="dxa"/>
-              <w:left w:w="100" w:type="dxa"/>
-              <w:bottom w:w="100" w:type="dxa"/>
-              <w:right w:w="100" w:type="dxa"/>
-            </w:tcMar>
-          </w:tcPr>
-          <w:p>
-            <w:pPr>
-              <w:widowControl w:val="0"/>
-              <w:spacing w:line="240" w:lineRule="auto"/>
-            </w:pPr>
+            <w:tcW w:w="3240" w:type="dxa"/>
+            <w:tcMar>
+              <w:top w:w="100" w:type="dxa"/>
+              <w:left w:w="100" w:type="dxa"/>
+              <w:bottom w:w="100" w:type="dxa"/>
+              <w:right w:w="100" w:type="dxa"/>
+            </w:tcMar>
+          </w:tcPr>
+          <w:p>
+            <w:pPr>
+              <w:widowControl w:val="0"/>
+            </w:pPr>
+            <w:r>
+              <w:t>The validity and integrity of the data transmission for ‘</w:t>
+            </w:r>
+            <w:proofErr w:type="spellStart"/>
+            <w:r>
+              <w:t>LDW_Torque_Request</w:t>
+            </w:r>
+            <w:proofErr w:type="spellEnd"/>
+            <w:r>
+              <w:t>’ signal shall be ensured.</w:t>
+            </w:r>
+          </w:p>
+        </w:tc>
+        <w:tc>
+          <w:tcPr>
+            <w:tcW w:w="360" w:type="dxa"/>
+            <w:tcMar>
+              <w:top w:w="100" w:type="dxa"/>
+              <w:left w:w="100" w:type="dxa"/>
+              <w:bottom w:w="100" w:type="dxa"/>
+              <w:right w:w="100" w:type="dxa"/>
+            </w:tcMar>
+          </w:tcPr>
+          <w:p>
+            <w:pPr>
+              <w:widowControl w:val="0"/>
+              <w:spacing w:line="240" w:lineRule="auto"/>
+            </w:pPr>
+            <w:r>
+              <w:t>C</w:t>
+            </w:r>
+          </w:p>
+        </w:tc>
+        <w:tc>
+          <w:tcPr>
+            <w:tcW w:w="1080" w:type="dxa"/>
+            <w:tcMar>
+              <w:top w:w="100" w:type="dxa"/>
+              <w:left w:w="100" w:type="dxa"/>
+              <w:bottom w:w="100" w:type="dxa"/>
+              <w:right w:w="100" w:type="dxa"/>
+            </w:tcMar>
+          </w:tcPr>
+          <w:p>
+            <w:pPr>
+              <w:widowControl w:val="0"/>
+              <w:spacing w:line="240" w:lineRule="auto"/>
+            </w:pPr>
+            <w:r>
+              <w:t xml:space="preserve">50 </w:t>
+            </w:r>
+            <w:proofErr w:type="spellStart"/>
+            <w:r>
+              <w:t>ms</w:t>
+            </w:r>
+            <w:proofErr w:type="spellEnd"/>
+          </w:p>
+        </w:tc>
+        <w:tc>
+          <w:tcPr>
+            <w:tcW w:w="1530" w:type="dxa"/>
+            <w:tcMar>
+              <w:top w:w="100" w:type="dxa"/>
+              <w:left w:w="100" w:type="dxa"/>
+              <w:bottom w:w="100" w:type="dxa"/>
+              <w:right w:w="100" w:type="dxa"/>
+            </w:tcMar>
+          </w:tcPr>
+          <w:p>
+            <w:pPr>
+              <w:widowControl w:val="0"/>
+              <w:spacing w:line="240" w:lineRule="auto"/>
+            </w:pPr>
+            <w:r>
+              <w:t>Electronic Power Steering ECU</w:t>
+            </w:r>
+          </w:p>
+          <w:p>
+            <w:pPr>
+              <w:widowControl w:val="0"/>
+              <w:spacing w:line="240" w:lineRule="auto"/>
+            </w:pPr>
+            <w:r>
+              <w:t>(Includes the LDW safety block)</w:t>
+            </w:r>
+          </w:p>
+        </w:tc>
+        <w:tc>
+          <w:tcPr>
+            <w:tcW w:w="1775" w:type="dxa"/>
+            <w:tcMar>
+              <w:top w:w="100" w:type="dxa"/>
+              <w:left w:w="100" w:type="dxa"/>
+              <w:bottom w:w="100" w:type="dxa"/>
+              <w:right w:w="100" w:type="dxa"/>
+            </w:tcMar>
+          </w:tcPr>
+          <w:p>
+            <w:pPr>
+              <w:widowControl w:val="0"/>
+              <w:spacing w:line="240" w:lineRule="auto"/>
+            </w:pPr>
+            <w:r>
+              <w:t>LDW is turned off with a lighted icon on the car display and/or sound warning to the driver.</w:t>
+            </w:r>
           </w:p>
         </w:tc>
       </w:tr>
       <w:tr>
         <w:tc>
           <w:tcPr>
-            <w:tcW w:w="1560" w:type="dxa"/>
+            <w:tcW w:w="1540" w:type="dxa"/>
             <w:tcMar>
               <w:top w:w="100" w:type="dxa"/>
               <w:left w:w="100" w:type="dxa"/>
@@ -5688,169 +5849,123 @@
         </w:tc>
         <w:tc>
           <w:tcPr>
-            <w:tcW w:w="3705" w:type="dxa"/>
-            <w:tcMar>
-              <w:top w:w="100" w:type="dxa"/>
-              <w:left w:w="100" w:type="dxa"/>
-              <w:bottom w:w="100" w:type="dxa"/>
-              <w:right w:w="100" w:type="dxa"/>
-            </w:tcMar>
-          </w:tcPr>
-          <w:p>
-            <w:pPr>
-              <w:widowControl w:val="0"/>
-            </w:pPr>
-          </w:p>
-        </w:tc>
-        <w:tc>
-          <w:tcPr>
-            <w:tcW w:w="375" w:type="dxa"/>
-            <w:tcMar>
-              <w:top w:w="100" w:type="dxa"/>
-              <w:left w:w="100" w:type="dxa"/>
-              <w:bottom w:w="100" w:type="dxa"/>
-              <w:right w:w="100" w:type="dxa"/>
-            </w:tcMar>
-          </w:tcPr>
-          <w:p>
-            <w:pPr>
-              <w:widowControl w:val="0"/>
-              <w:spacing w:line="240" w:lineRule="auto"/>
-            </w:pPr>
-          </w:p>
-        </w:tc>
-        <w:tc>
-          <w:tcPr>
-            <w:tcW w:w="1170" w:type="dxa"/>
-            <w:tcMar>
-              <w:top w:w="100" w:type="dxa"/>
-              <w:left w:w="100" w:type="dxa"/>
-              <w:bottom w:w="100" w:type="dxa"/>
-              <w:right w:w="100" w:type="dxa"/>
-            </w:tcMar>
-          </w:tcPr>
-          <w:p>
-            <w:pPr>
-              <w:widowControl w:val="0"/>
-              <w:spacing w:line="240" w:lineRule="auto"/>
-            </w:pPr>
-          </w:p>
-        </w:tc>
-        <w:tc>
-          <w:tcPr>
-            <w:tcW w:w="1665" w:type="dxa"/>
-            <w:tcMar>
-              <w:top w:w="100" w:type="dxa"/>
-              <w:left w:w="100" w:type="dxa"/>
-              <w:bottom w:w="100" w:type="dxa"/>
-              <w:right w:w="100" w:type="dxa"/>
-            </w:tcMar>
-          </w:tcPr>
-          <w:p>
-            <w:pPr>
-              <w:widowControl w:val="0"/>
-              <w:spacing w:line="240" w:lineRule="auto"/>
-            </w:pPr>
-          </w:p>
-        </w:tc>
-        <w:tc>
-          <w:tcPr>
-            <w:tcW w:w="1050" w:type="dxa"/>
-            <w:tcMar>
-              <w:top w:w="100" w:type="dxa"/>
-              <w:left w:w="100" w:type="dxa"/>
-              <w:bottom w:w="100" w:type="dxa"/>
-              <w:right w:w="100" w:type="dxa"/>
-            </w:tcMar>
-          </w:tcPr>
-          <w:p>
-            <w:pPr>
-              <w:widowControl w:val="0"/>
-              <w:spacing w:line="240" w:lineRule="auto"/>
-            </w:pPr>
+            <w:tcW w:w="3240" w:type="dxa"/>
+            <w:tcMar>
+              <w:top w:w="100" w:type="dxa"/>
+              <w:left w:w="100" w:type="dxa"/>
+              <w:bottom w:w="100" w:type="dxa"/>
+              <w:right w:w="100" w:type="dxa"/>
+            </w:tcMar>
+          </w:tcPr>
+          <w:p>
+            <w:pPr>
+              <w:widowControl w:val="0"/>
+            </w:pPr>
+            <w:r>
+              <w:t xml:space="preserve">Memory test shall be conducted at </w:t>
+            </w:r>
+            <w:r>
+              <w:t>startup</w:t>
+            </w:r>
+            <w:r>
+              <w:t xml:space="preserve"> of the EPS ECU to check for any faults in memory.</w:t>
+            </w:r>
+          </w:p>
+        </w:tc>
+        <w:tc>
+          <w:tcPr>
+            <w:tcW w:w="360" w:type="dxa"/>
+            <w:tcMar>
+              <w:top w:w="100" w:type="dxa"/>
+              <w:left w:w="100" w:type="dxa"/>
+              <w:bottom w:w="100" w:type="dxa"/>
+              <w:right w:w="100" w:type="dxa"/>
+            </w:tcMar>
+          </w:tcPr>
+          <w:p>
+            <w:pPr>
+              <w:widowControl w:val="0"/>
+              <w:spacing w:line="240" w:lineRule="auto"/>
+            </w:pPr>
+            <w:r>
+              <w:t>A</w:t>
+            </w:r>
+          </w:p>
+        </w:tc>
+        <w:tc>
+          <w:tcPr>
+            <w:tcW w:w="1080" w:type="dxa"/>
+            <w:tcMar>
+              <w:top w:w="100" w:type="dxa"/>
+              <w:left w:w="100" w:type="dxa"/>
+              <w:bottom w:w="100" w:type="dxa"/>
+              <w:right w:w="100" w:type="dxa"/>
+            </w:tcMar>
+          </w:tcPr>
+          <w:p>
+            <w:pPr>
+              <w:widowControl w:val="0"/>
+              <w:spacing w:line="240" w:lineRule="auto"/>
+            </w:pPr>
+            <w:r>
+              <w:t>Ignition Cycle</w:t>
+            </w:r>
+          </w:p>
+        </w:tc>
+        <w:tc>
+          <w:tcPr>
+            <w:tcW w:w="1530" w:type="dxa"/>
+            <w:tcMar>
+              <w:top w:w="100" w:type="dxa"/>
+              <w:left w:w="100" w:type="dxa"/>
+              <w:bottom w:w="100" w:type="dxa"/>
+              <w:right w:w="100" w:type="dxa"/>
+            </w:tcMar>
+          </w:tcPr>
+          <w:p>
+            <w:pPr>
+              <w:widowControl w:val="0"/>
+              <w:spacing w:line="240" w:lineRule="auto"/>
+            </w:pPr>
+            <w:r>
+              <w:t>Separate External Block of Memory</w:t>
+            </w:r>
+          </w:p>
+          <w:p>
+            <w:pPr>
+              <w:widowControl w:val="0"/>
+              <w:spacing w:line="240" w:lineRule="auto"/>
+            </w:pPr>
+            <w:r>
+              <w:t>(Includes the LDW</w:t>
+            </w:r>
+            <w:r>
+              <w:t xml:space="preserve"> safety block)</w:t>
+            </w:r>
+          </w:p>
+        </w:tc>
+        <w:tc>
+          <w:tcPr>
+            <w:tcW w:w="1775" w:type="dxa"/>
+            <w:tcMar>
+              <w:top w:w="100" w:type="dxa"/>
+              <w:left w:w="100" w:type="dxa"/>
+              <w:bottom w:w="100" w:type="dxa"/>
+              <w:right w:w="100" w:type="dxa"/>
+            </w:tcMar>
+          </w:tcPr>
+          <w:p>
+            <w:pPr>
+              <w:widowControl w:val="0"/>
+              <w:spacing w:line="240" w:lineRule="auto"/>
+            </w:pPr>
+            <w:r>
+              <w:t>LDW is turned off with a lighted icon on the car display and/or sound warning to the driver.</w:t>
+            </w:r>
           </w:p>
         </w:tc>
       </w:tr>
     </w:tbl>
-    <w:p/>
-    <w:p/>
-    <w:p/>
-    <w:p>
-      <w:pPr>
-        <w:rPr>
-          <w:b/>
-        </w:rPr>
-      </w:pPr>
-      <w:r>
-        <w:rPr>
-          <w:b/>
-        </w:rPr>
-        <w:t>Lane Departure Warning (LDW) Verification and Validation Acceptance Criteria:</w:t>
-      </w:r>
-    </w:p>
-    <w:p/>
-    <w:p/>
-    <w:p>
-      <w:pPr>
-        <w:rPr>
-          <w:b/>
-          <w:color w:val="B7B7B7"/>
-        </w:rPr>
-      </w:pPr>
-      <w:r>
-        <w:rPr>
-          <w:b/>
-          <w:color w:val="B7B7B7"/>
-        </w:rPr>
-        <w:t xml:space="preserve">[OPTIONAL: For each technical safety requirement, identify both the verification and validation acceptance criteria. “Validation” asks </w:t>
-      </w:r>
-      <w:proofErr w:type="gramStart"/>
-      <w:r>
-        <w:rPr>
-          <w:b/>
-          <w:color w:val="B7B7B7"/>
-        </w:rPr>
-        <w:t>whether or not</w:t>
-      </w:r>
-      <w:proofErr w:type="gramEnd"/>
-      <w:r>
-        <w:rPr>
-          <w:b/>
-          <w:color w:val="B7B7B7"/>
-        </w:rPr>
-        <w:t xml:space="preserve"> you chose the appropriat</w:t>
-      </w:r>
-      <w:r>
-        <w:rPr>
-          <w:b/>
-          <w:color w:val="B7B7B7"/>
-        </w:rPr>
-        <w:t>e parameters. “Verification” involves testing to make sure the vehicle behaves as expected when the parameter value is crossed. There is not necessarily one right answer. Look at your verification and validation acceptance criteria from the functional safe</w:t>
-      </w:r>
-      <w:r>
-        <w:rPr>
-          <w:b/>
-          <w:color w:val="B7B7B7"/>
-        </w:rPr>
-        <w:t>ty concept for inspiration.]</w:t>
-      </w:r>
-    </w:p>
-    <w:p>
-      <w:pPr>
-        <w:rPr>
-          <w:b/>
-          <w:color w:val="B7B7B7"/>
-        </w:rPr>
-      </w:pPr>
-    </w:p>
-    <w:p/>
-    <w:p>
-      <w:pPr>
-        <w:rPr>
-          <w:b/>
-        </w:rPr>
-      </w:pPr>
-    </w:p>
     <w:p>
       <w:pPr>
         <w:rPr>
@@ -5871,57 +5986,10 @@
         <w:t>Lane Keeping Assistance (LKA) Requirements:</w:t>
       </w:r>
     </w:p>
-    <w:p>
-      <w:pPr>
-        <w:rPr>
-          <w:b/>
-        </w:rPr>
-      </w:pPr>
-    </w:p>
-    <w:p>
-      <w:pPr>
-        <w:rPr>
-          <w:b/>
-        </w:rPr>
-      </w:pPr>
-      <w:r>
-        <w:rPr>
-          <w:b/>
-          <w:color w:val="B7B7B7"/>
-        </w:rPr>
-        <w:t xml:space="preserve">[Instructions: Fill in the technical safety requirements for the lane keeping assistance functional safety requirement 02-01. We have provided the associated functional safety requirement in the table below. </w:t>
-      </w:r>
-      <w:proofErr w:type="gramStart"/>
-      <w:r>
-        <w:rPr>
-          <w:b/>
-          <w:color w:val="B7B7B7"/>
-        </w:rPr>
-        <w:t>Hint:.</w:t>
-      </w:r>
-      <w:proofErr w:type="gramEnd"/>
-      <w:r>
-        <w:rPr>
-          <w:b/>
-          <w:color w:val="B7B7B7"/>
-        </w:rPr>
-        <w:t xml:space="preserve"> You can reuse the technical safety requir</w:t>
-      </w:r>
-      <w:r>
-        <w:rPr>
-          <w:b/>
-          <w:color w:val="B7B7B7"/>
-        </w:rPr>
-        <w:t>ements from functional safety requirement 01-01. But you need to change the language because we are now looking at a different system. The ASIL and Fault Tolerant Time Interval are different as well.]</w:t>
-      </w:r>
-    </w:p>
     <w:p/>
     <w:p>
       <w:r>
-        <w:t>Functional Safety Requirement 02-1 with its associated</w:t>
-      </w:r>
-      <w:r>
-        <w:t xml:space="preserve"> system elements</w:t>
+        <w:t>Functional Safety Requirement 02-1 with its associated system elements</w:t>
       </w:r>
     </w:p>
     <w:p>
@@ -6124,6 +6192,7 @@
               <w:spacing w:line="240" w:lineRule="auto"/>
             </w:pPr>
             <w:r>
+              <w:lastRenderedPageBreak/>
               <w:t>Requirement</w:t>
             </w:r>
           </w:p>
@@ -6152,7 +6221,12 @@
               <w:widowControl w:val="0"/>
             </w:pPr>
             <w:r>
-              <w:t xml:space="preserve">The lane keeping item shall ensure that the lane keeping assistance torque is applied for only </w:t>
+              <w:lastRenderedPageBreak/>
+              <w:t xml:space="preserve">The lane keeping item shall ensure that the lane keeping </w:t>
+            </w:r>
+            <w:r>
+              <w:lastRenderedPageBreak/>
+              <w:t xml:space="preserve">assistance torque is applied for only </w:t>
             </w:r>
             <w:proofErr w:type="spellStart"/>
             <w:r>
@@ -6179,6 +6253,7 @@
               <w:jc w:val="center"/>
             </w:pPr>
             <w:r>
+              <w:lastRenderedPageBreak/>
               <w:t>X</w:t>
             </w:r>
           </w:p>
@@ -6357,13 +6432,7 @@
               <w:rPr>
                 <w:b/>
               </w:rPr>
-              <w:t>Fault Tolerant Time Int</w:t>
-            </w:r>
-            <w:r>
-              <w:rPr>
-                <w:b/>
-              </w:rPr>
-              <w:t>erval</w:t>
+              <w:t>Fault Tolerant Time Interval</w:t>
             </w:r>
           </w:p>
         </w:tc>
@@ -6484,6 +6553,26 @@
             <w:pPr>
               <w:widowControl w:val="0"/>
             </w:pPr>
+            <w:r>
+              <w:t xml:space="preserve">The </w:t>
+            </w:r>
+            <w:r>
+              <w:t>LKA</w:t>
+            </w:r>
+            <w:r>
+              <w:t xml:space="preserve"> safety component shall ensure that the </w:t>
+            </w:r>
+            <w:r>
+              <w:t xml:space="preserve">lane assistance torque is applied for only </w:t>
+            </w:r>
+            <w:proofErr w:type="spellStart"/>
+            <w:r>
+              <w:t>Max_Duration</w:t>
+            </w:r>
+            <w:proofErr w:type="spellEnd"/>
+            <w:r>
+              <w:t>.</w:t>
+            </w:r>
           </w:p>
         </w:tc>
         <w:tc>
@@ -6501,6 +6590,9 @@
               <w:widowControl w:val="0"/>
               <w:spacing w:line="240" w:lineRule="auto"/>
             </w:pPr>
+            <w:r>
+              <w:t>C</w:t>
+            </w:r>
           </w:p>
         </w:tc>
         <w:tc>
@@ -6518,6 +6610,20 @@
               <w:widowControl w:val="0"/>
               <w:spacing w:line="240" w:lineRule="auto"/>
             </w:pPr>
+            <w:r>
+              <w:t>50</w:t>
+            </w:r>
+            <w:r>
+              <w:t>0</w:t>
+            </w:r>
+            <w:r>
+              <w:t xml:space="preserve"> </w:t>
+            </w:r>
+            <w:proofErr w:type="spellStart"/>
+            <w:r>
+              <w:t>ms</w:t>
+            </w:r>
+            <w:proofErr w:type="spellEnd"/>
           </w:p>
         </w:tc>
         <w:tc>
@@ -6535,6 +6641,21 @@
               <w:widowControl w:val="0"/>
               <w:spacing w:line="240" w:lineRule="auto"/>
             </w:pPr>
+            <w:r>
+              <w:t>Electronic Power Steering ECU</w:t>
+            </w:r>
+          </w:p>
+          <w:p>
+            <w:pPr>
+              <w:widowControl w:val="0"/>
+              <w:spacing w:line="240" w:lineRule="auto"/>
+            </w:pPr>
+            <w:r>
+              <w:t>(Includes the LKA</w:t>
+            </w:r>
+            <w:r>
+              <w:t xml:space="preserve"> safety block)</w:t>
+            </w:r>
           </w:p>
         </w:tc>
         <w:tc>
@@ -6552,6 +6673,12 @@
               <w:widowControl w:val="0"/>
               <w:spacing w:line="240" w:lineRule="auto"/>
             </w:pPr>
+            <w:r>
+              <w:t>LKA</w:t>
+            </w:r>
+            <w:r>
+              <w:t xml:space="preserve"> is turned off with a lighted icon on the car display and/or sound warning to the driver.</w:t>
+            </w:r>
           </w:p>
         </w:tc>
       </w:tr>
@@ -6617,6 +6744,30 @@
             <w:pPr>
               <w:widowControl w:val="0"/>
             </w:pPr>
+            <w:r>
+              <w:t>As soon as the LKA</w:t>
+            </w:r>
+            <w:r>
+              <w:t xml:space="preserve"> </w:t>
+            </w:r>
+            <w:r>
+              <w:t>function deactivates the LKA</w:t>
+            </w:r>
+            <w:r>
+              <w:t xml:space="preserve"> </w:t>
+            </w:r>
+            <w:r>
+              <w:t>feature, the ‘</w:t>
+            </w:r>
+            <w:r>
+              <w:t>LKA</w:t>
+            </w:r>
+            <w:r>
+              <w:t xml:space="preserve"> </w:t>
+            </w:r>
+            <w:r>
+              <w:t>Safety’ software block shall send a signal to the car display ECU to turn on a warning light.</w:t>
+            </w:r>
           </w:p>
         </w:tc>
         <w:tc>
@@ -6634,6 +6785,9 @@
               <w:widowControl w:val="0"/>
               <w:spacing w:line="240" w:lineRule="auto"/>
             </w:pPr>
+            <w:r>
+              <w:t>C</w:t>
+            </w:r>
           </w:p>
         </w:tc>
         <w:tc>
@@ -6651,6 +6805,20 @@
               <w:widowControl w:val="0"/>
               <w:spacing w:line="240" w:lineRule="auto"/>
             </w:pPr>
+            <w:r>
+              <w:t>5</w:t>
+            </w:r>
+            <w:r>
+              <w:t>0</w:t>
+            </w:r>
+            <w:r>
+              <w:t xml:space="preserve">0 </w:t>
+            </w:r>
+            <w:proofErr w:type="spellStart"/>
+            <w:r>
+              <w:t>ms</w:t>
+            </w:r>
+            <w:proofErr w:type="spellEnd"/>
           </w:p>
         </w:tc>
         <w:tc>
@@ -6668,6 +6836,24 @@
               <w:widowControl w:val="0"/>
               <w:spacing w:line="240" w:lineRule="auto"/>
             </w:pPr>
+            <w:r>
+              <w:t>Data Transmission Integrity Test</w:t>
+            </w:r>
+          </w:p>
+          <w:p>
+            <w:pPr>
+              <w:widowControl w:val="0"/>
+              <w:spacing w:line="240" w:lineRule="auto"/>
+            </w:pPr>
+            <w:r>
+              <w:t xml:space="preserve">(Includes the </w:t>
+            </w:r>
+            <w:r>
+              <w:t>LKA</w:t>
+            </w:r>
+            <w:r>
+              <w:t xml:space="preserve"> safety block)</w:t>
+            </w:r>
           </w:p>
         </w:tc>
         <w:tc>
@@ -6685,6 +6871,15 @@
               <w:widowControl w:val="0"/>
               <w:spacing w:line="240" w:lineRule="auto"/>
             </w:pPr>
+            <w:r>
+              <w:t>LKA</w:t>
+            </w:r>
+            <w:r>
+              <w:t xml:space="preserve"> </w:t>
+            </w:r>
+            <w:r>
+              <w:t>is turned off with a lighted icon on the car display and/or sound warning to the driver.</w:t>
+            </w:r>
           </w:p>
         </w:tc>
       </w:tr>
@@ -6750,6 +6945,35 @@
             <w:pPr>
               <w:widowControl w:val="0"/>
             </w:pPr>
+            <w:r>
+              <w:t xml:space="preserve">As soon as a failure is detected by the </w:t>
+            </w:r>
+            <w:r>
+              <w:t>LKA</w:t>
+            </w:r>
+            <w:r>
+              <w:t xml:space="preserve"> </w:t>
+            </w:r>
+            <w:r>
+              <w:t>function, it shall deactivate the LDW feature and the ‘</w:t>
+            </w:r>
+            <w:r>
+              <w:t>LKA</w:t>
+            </w:r>
+            <w:r>
+              <w:t xml:space="preserve"> </w:t>
+            </w:r>
+            <w:r>
+              <w:t>_</w:t>
+            </w:r>
+            <w:proofErr w:type="spellStart"/>
+            <w:r>
+              <w:t>Torque_Request</w:t>
+            </w:r>
+            <w:proofErr w:type="spellEnd"/>
+            <w:r>
+              <w:t>’ shall be set to zero.</w:t>
+            </w:r>
           </w:p>
         </w:tc>
         <w:tc>
@@ -6767,6 +6991,9 @@
               <w:widowControl w:val="0"/>
               <w:spacing w:line="240" w:lineRule="auto"/>
             </w:pPr>
+            <w:r>
+              <w:t>C</w:t>
+            </w:r>
           </w:p>
         </w:tc>
         <w:tc>
@@ -6784,6 +7011,20 @@
               <w:widowControl w:val="0"/>
               <w:spacing w:line="240" w:lineRule="auto"/>
             </w:pPr>
+            <w:r>
+              <w:t>50</w:t>
+            </w:r>
+            <w:r>
+              <w:t>0</w:t>
+            </w:r>
+            <w:r>
+              <w:t xml:space="preserve"> </w:t>
+            </w:r>
+            <w:proofErr w:type="spellStart"/>
+            <w:r>
+              <w:t>ms</w:t>
+            </w:r>
+            <w:proofErr w:type="spellEnd"/>
           </w:p>
         </w:tc>
         <w:tc>
@@ -6801,6 +7042,24 @@
               <w:widowControl w:val="0"/>
               <w:spacing w:line="240" w:lineRule="auto"/>
             </w:pPr>
+            <w:r>
+              <w:t>Electronic Power Steering ECU</w:t>
+            </w:r>
+          </w:p>
+          <w:p>
+            <w:pPr>
+              <w:widowControl w:val="0"/>
+              <w:spacing w:line="240" w:lineRule="auto"/>
+            </w:pPr>
+            <w:r>
+              <w:t xml:space="preserve">(Includes the </w:t>
+            </w:r>
+            <w:r>
+              <w:t>LKA</w:t>
+            </w:r>
+            <w:r>
+              <w:t xml:space="preserve"> safety block)</w:t>
+            </w:r>
           </w:p>
         </w:tc>
         <w:tc>
@@ -6818,6 +7077,15 @@
               <w:widowControl w:val="0"/>
               <w:spacing w:line="240" w:lineRule="auto"/>
             </w:pPr>
+            <w:r>
+              <w:t>LKA</w:t>
+            </w:r>
+            <w:r>
+              <w:t xml:space="preserve"> </w:t>
+            </w:r>
+            <w:r>
+              <w:t>is turned off with a lighted icon on the car display and/or sound warning to the driver.</w:t>
+            </w:r>
           </w:p>
         </w:tc>
       </w:tr>
@@ -6856,102 +7124,169 @@
               <w:spacing w:line="240" w:lineRule="auto"/>
             </w:pPr>
             <w:r>
+              <w:t>Requirement</w:t>
+            </w:r>
+          </w:p>
+          <w:p>
+            <w:pPr>
+              <w:widowControl w:val="0"/>
+              <w:spacing w:line="240" w:lineRule="auto"/>
+            </w:pPr>
+            <w:r>
+              <w:t>04</w:t>
+            </w:r>
+          </w:p>
+        </w:tc>
+        <w:tc>
+          <w:tcPr>
+            <w:tcW w:w="3540" w:type="dxa"/>
+            <w:tcMar>
+              <w:top w:w="100" w:type="dxa"/>
+              <w:left w:w="100" w:type="dxa"/>
+              <w:bottom w:w="100" w:type="dxa"/>
+              <w:right w:w="100" w:type="dxa"/>
+            </w:tcMar>
+          </w:tcPr>
+          <w:p>
+            <w:pPr>
+              <w:widowControl w:val="0"/>
+            </w:pPr>
+            <w:r>
+              <w:t>The validity and integrity of the data transmission for ‘</w:t>
+            </w:r>
+            <w:r>
+              <w:t>LKA</w:t>
+            </w:r>
+            <w:r>
+              <w:t xml:space="preserve"> </w:t>
+            </w:r>
+            <w:r>
+              <w:t>_</w:t>
+            </w:r>
+            <w:proofErr w:type="spellStart"/>
+            <w:r>
+              <w:t>Torque_Request</w:t>
+            </w:r>
+            <w:proofErr w:type="spellEnd"/>
+            <w:r>
+              <w:t>’ signal shall be ensured.</w:t>
+            </w:r>
+          </w:p>
+        </w:tc>
+        <w:tc>
+          <w:tcPr>
+            <w:tcW w:w="330" w:type="dxa"/>
+            <w:tcMar>
+              <w:top w:w="100" w:type="dxa"/>
+              <w:left w:w="100" w:type="dxa"/>
+              <w:bottom w:w="100" w:type="dxa"/>
+              <w:right w:w="100" w:type="dxa"/>
+            </w:tcMar>
+          </w:tcPr>
+          <w:p>
+            <w:pPr>
+              <w:widowControl w:val="0"/>
+              <w:spacing w:line="240" w:lineRule="auto"/>
+            </w:pPr>
+            <w:r>
+              <w:t>C</w:t>
+            </w:r>
+          </w:p>
+        </w:tc>
+        <w:tc>
+          <w:tcPr>
+            <w:tcW w:w="1125" w:type="dxa"/>
+            <w:tcMar>
+              <w:top w:w="100" w:type="dxa"/>
+              <w:left w:w="100" w:type="dxa"/>
+              <w:bottom w:w="100" w:type="dxa"/>
+              <w:right w:w="100" w:type="dxa"/>
+            </w:tcMar>
+          </w:tcPr>
+          <w:p>
+            <w:pPr>
+              <w:widowControl w:val="0"/>
+              <w:spacing w:line="240" w:lineRule="auto"/>
+            </w:pPr>
+            <w:r>
+              <w:t>50</w:t>
+            </w:r>
+            <w:r>
+              <w:t>0</w:t>
+            </w:r>
+            <w:r>
+              <w:t xml:space="preserve"> </w:t>
+            </w:r>
+            <w:proofErr w:type="spellStart"/>
+            <w:r>
+              <w:t>ms</w:t>
+            </w:r>
+            <w:proofErr w:type="spellEnd"/>
+          </w:p>
+        </w:tc>
+        <w:tc>
+          <w:tcPr>
+            <w:tcW w:w="1755" w:type="dxa"/>
+            <w:tcMar>
+              <w:top w:w="100" w:type="dxa"/>
+              <w:left w:w="100" w:type="dxa"/>
+              <w:bottom w:w="100" w:type="dxa"/>
+              <w:right w:w="100" w:type="dxa"/>
+            </w:tcMar>
+          </w:tcPr>
+          <w:p>
+            <w:pPr>
+              <w:widowControl w:val="0"/>
+              <w:spacing w:line="240" w:lineRule="auto"/>
+            </w:pPr>
+            <w:r>
+              <w:t>Electronic Power Steering ECU</w:t>
+            </w:r>
+          </w:p>
+          <w:p>
+            <w:pPr>
+              <w:widowControl w:val="0"/>
+              <w:spacing w:line="240" w:lineRule="auto"/>
+            </w:pPr>
+            <w:r>
+              <w:t xml:space="preserve">(Includes the </w:t>
+            </w:r>
+            <w:r>
+              <w:t>LKA</w:t>
+            </w:r>
+            <w:r>
+              <w:t xml:space="preserve"> safety block)</w:t>
+            </w:r>
+          </w:p>
+        </w:tc>
+        <w:tc>
+          <w:tcPr>
+            <w:tcW w:w="1410" w:type="dxa"/>
+            <w:tcMar>
+              <w:top w:w="100" w:type="dxa"/>
+              <w:left w:w="100" w:type="dxa"/>
+              <w:bottom w:w="100" w:type="dxa"/>
+              <w:right w:w="100" w:type="dxa"/>
+            </w:tcMar>
+          </w:tcPr>
+          <w:p>
+            <w:pPr>
+              <w:widowControl w:val="0"/>
+              <w:spacing w:line="240" w:lineRule="auto"/>
+            </w:pPr>
+            <w:r>
+              <w:t>LKA</w:t>
+            </w:r>
+            <w:r>
+              <w:t xml:space="preserve"> </w:t>
+            </w:r>
+            <w:r>
+              <w:t xml:space="preserve">is turned off with a lighted icon on the car display and/or </w:t>
+            </w:r>
+            <w:r>
               <w:lastRenderedPageBreak/>
-              <w:t>Requirement</w:t>
-            </w:r>
-          </w:p>
-          <w:p>
-            <w:pPr>
-              <w:widowControl w:val="0"/>
-              <w:spacing w:line="240" w:lineRule="auto"/>
-            </w:pPr>
-            <w:r>
-              <w:t>04</w:t>
-            </w:r>
-          </w:p>
-        </w:tc>
-        <w:tc>
-          <w:tcPr>
-            <w:tcW w:w="3540" w:type="dxa"/>
-            <w:tcMar>
-              <w:top w:w="100" w:type="dxa"/>
-              <w:left w:w="100" w:type="dxa"/>
-              <w:bottom w:w="100" w:type="dxa"/>
-              <w:right w:w="100" w:type="dxa"/>
-            </w:tcMar>
-          </w:tcPr>
-          <w:p>
-            <w:pPr>
-              <w:widowControl w:val="0"/>
-            </w:pPr>
-          </w:p>
-        </w:tc>
-        <w:tc>
-          <w:tcPr>
-            <w:tcW w:w="330" w:type="dxa"/>
-            <w:tcMar>
-              <w:top w:w="100" w:type="dxa"/>
-              <w:left w:w="100" w:type="dxa"/>
-              <w:bottom w:w="100" w:type="dxa"/>
-              <w:right w:w="100" w:type="dxa"/>
-            </w:tcMar>
-          </w:tcPr>
-          <w:p>
-            <w:pPr>
-              <w:widowControl w:val="0"/>
-              <w:spacing w:line="240" w:lineRule="auto"/>
-            </w:pPr>
-          </w:p>
-        </w:tc>
-        <w:tc>
-          <w:tcPr>
-            <w:tcW w:w="1125" w:type="dxa"/>
-            <w:tcMar>
-              <w:top w:w="100" w:type="dxa"/>
-              <w:left w:w="100" w:type="dxa"/>
-              <w:bottom w:w="100" w:type="dxa"/>
-              <w:right w:w="100" w:type="dxa"/>
-            </w:tcMar>
-          </w:tcPr>
-          <w:p>
-            <w:pPr>
-              <w:widowControl w:val="0"/>
-              <w:spacing w:line="240" w:lineRule="auto"/>
-            </w:pPr>
-          </w:p>
-        </w:tc>
-        <w:tc>
-          <w:tcPr>
-            <w:tcW w:w="1755" w:type="dxa"/>
-            <w:tcMar>
-              <w:top w:w="100" w:type="dxa"/>
-              <w:left w:w="100" w:type="dxa"/>
-              <w:bottom w:w="100" w:type="dxa"/>
-              <w:right w:w="100" w:type="dxa"/>
-            </w:tcMar>
-          </w:tcPr>
-          <w:p>
-            <w:pPr>
-              <w:widowControl w:val="0"/>
-              <w:spacing w:line="240" w:lineRule="auto"/>
-            </w:pPr>
-          </w:p>
-        </w:tc>
-        <w:tc>
-          <w:tcPr>
-            <w:tcW w:w="1410" w:type="dxa"/>
-            <w:tcMar>
-              <w:top w:w="100" w:type="dxa"/>
-              <w:left w:w="100" w:type="dxa"/>
-              <w:bottom w:w="100" w:type="dxa"/>
-              <w:right w:w="100" w:type="dxa"/>
-            </w:tcMar>
-          </w:tcPr>
-          <w:p>
-            <w:pPr>
-              <w:widowControl w:val="0"/>
-              <w:spacing w:line="240" w:lineRule="auto"/>
-            </w:pPr>
+              <w:t>sound warning to the driver.</w:t>
+            </w:r>
           </w:p>
         </w:tc>
       </w:tr>
@@ -6972,6 +7307,7 @@
               <w:spacing w:line="240" w:lineRule="auto"/>
             </w:pPr>
             <w:r>
+              <w:lastRenderedPageBreak/>
               <w:t>Technical</w:t>
             </w:r>
           </w:p>
@@ -7017,6 +7353,9 @@
             <w:pPr>
               <w:widowControl w:val="0"/>
             </w:pPr>
+            <w:r>
+              <w:t>Memory test shall be conducted at startup of the EPS ECU to check for any faults in memory.</w:t>
+            </w:r>
           </w:p>
         </w:tc>
         <w:tc>
@@ -7034,6 +7373,9 @@
               <w:widowControl w:val="0"/>
               <w:spacing w:line="240" w:lineRule="auto"/>
             </w:pPr>
+            <w:r>
+              <w:t>A</w:t>
+            </w:r>
           </w:p>
         </w:tc>
         <w:tc>
@@ -7051,6 +7393,9 @@
               <w:widowControl w:val="0"/>
               <w:spacing w:line="240" w:lineRule="auto"/>
             </w:pPr>
+            <w:r>
+              <w:t>Ignition Cycle</w:t>
+            </w:r>
           </w:p>
         </w:tc>
         <w:tc>
@@ -7068,6 +7413,18 @@
               <w:widowControl w:val="0"/>
               <w:spacing w:line="240" w:lineRule="auto"/>
             </w:pPr>
+            <w:r>
+              <w:t>Separate External Block of Memory</w:t>
+            </w:r>
+          </w:p>
+          <w:p>
+            <w:pPr>
+              <w:widowControl w:val="0"/>
+              <w:spacing w:line="240" w:lineRule="auto"/>
+            </w:pPr>
+            <w:r>
+              <w:t>(Includes the LKA safety block)</w:t>
+            </w:r>
           </w:p>
         </w:tc>
         <w:tc>
@@ -7085,6 +7442,15 @@
               <w:widowControl w:val="0"/>
               <w:spacing w:line="240" w:lineRule="auto"/>
             </w:pPr>
+            <w:r>
+              <w:t>LKA</w:t>
+            </w:r>
+            <w:r>
+              <w:t xml:space="preserve"> </w:t>
+            </w:r>
+            <w:r>
+              <w:t>is turned off with a lighted icon on the car display and/or sound warning to the driver.</w:t>
+            </w:r>
           </w:p>
         </w:tc>
       </w:tr>
@@ -7098,70 +7464,11 @@
     </w:p>
     <w:p>
       <w:pPr>
-        <w:rPr>
-          <w:b/>
-        </w:rPr>
-      </w:pPr>
-    </w:p>
-    <w:p>
-      <w:pPr>
-        <w:rPr>
-          <w:b/>
-        </w:rPr>
-      </w:pPr>
-      <w:r>
-        <w:rPr>
-          <w:b/>
-        </w:rPr>
-        <w:t>Lane Keeping Assistance (LKA) Verification and Validation Acceptance Criteria:</w:t>
-      </w:r>
-    </w:p>
-    <w:p/>
-    <w:p>
-      <w:pPr>
-        <w:rPr>
-          <w:b/>
-          <w:color w:val="B7B7B7"/>
-        </w:rPr>
-      </w:pPr>
-      <w:r>
-        <w:rPr>
-          <w:b/>
-          <w:color w:val="B7B7B7"/>
-        </w:rPr>
-        <w:t xml:space="preserve">[OPTIONAL: For each technical safety requirement, identify both the verification and validation acceptance criteria. “Validation” asks </w:t>
-      </w:r>
-      <w:proofErr w:type="gramStart"/>
-      <w:r>
-        <w:rPr>
-          <w:b/>
-          <w:color w:val="B7B7B7"/>
-        </w:rPr>
-        <w:t>whether or not</w:t>
-      </w:r>
-      <w:proofErr w:type="gramEnd"/>
-      <w:r>
-        <w:rPr>
-          <w:b/>
-          <w:color w:val="B7B7B7"/>
-        </w:rPr>
-        <w:t xml:space="preserve"> you chose the appropriate parameters. “Verification” involves testing to make sure the vehicle behaves as </w:t>
-      </w:r>
-      <w:r>
-        <w:rPr>
-          <w:b/>
-          <w:color w:val="B7B7B7"/>
-        </w:rPr>
-        <w:t>expected when the parameter value is crossed. There is not necessarily one right answer. Look at your verification and validation acceptance criteria from the functional safety concept for inspiration.]</w:t>
-      </w:r>
-    </w:p>
-    <w:p>
-      <w:pPr>
         <w:pStyle w:val="Heading2"/>
         <w:contextualSpacing w:val="0"/>
       </w:pPr>
       <w:bookmarkStart w:id="29" w:name="_74udkdvf7nod" w:colFirst="0" w:colLast="0"/>
-      <w:bookmarkStart w:id="30" w:name="_Toc495526513"/>
+      <w:bookmarkStart w:id="30" w:name="_Toc495608682"/>
       <w:bookmarkEnd w:id="29"/>
       <w:r>
         <w:t>Refinement of the System Architecture</w:t>
@@ -7169,90 +7476,109 @@
       <w:bookmarkEnd w:id="30"/>
     </w:p>
     <w:p>
+      <w:r>
+        <w:tab/>
+        <w:t>Figure 2 shows the system architecture after the safety technical requirements are applied.</w:t>
+      </w:r>
+    </w:p>
+    <w:p/>
+    <w:p>
       <w:pPr>
-        <w:rPr>
-          <w:b/>
-          <w:color w:val="B7B7B7"/>
-        </w:rPr>
+        <w:keepNext/>
       </w:pPr>
       <w:r>
         <w:rPr>
-          <w:b/>
-          <w:color w:val="B7B7B7"/>
+          <w:noProof/>
         </w:rPr>
-        <w:t xml:space="preserve">[Instructions: </w:t>
-      </w:r>
-      <w:r>
-        <w:rPr>
-          <w:b/>
-          <w:color w:val="B7B7B7"/>
-        </w:rPr>
-        <w:t xml:space="preserve">Include the refined system architecture. Hint: The refined system architecture should include the system architecture from the end of the technical safety lesson, including </w:t>
-      </w:r>
-      <w:proofErr w:type="gramStart"/>
-      <w:r>
-        <w:rPr>
-          <w:b/>
-          <w:color w:val="B7B7B7"/>
-        </w:rPr>
-        <w:t>all of</w:t>
-      </w:r>
-      <w:proofErr w:type="gramEnd"/>
-      <w:r>
-        <w:rPr>
-          <w:b/>
-          <w:color w:val="B7B7B7"/>
-        </w:rPr>
-        <w:t xml:space="preserve"> the ASIL labels.]</w:t>
+        <w:drawing>
+          <wp:inline distT="0" distB="0" distL="0" distR="0">
+            <wp:extent cx="5934075" cy="3343275"/>
+            <wp:effectExtent l="0" t="0" r="9525" b="9525"/>
+            <wp:docPr id="5" name="Picture 5" descr="C:\Users\ibisc\AppData\Local\Microsoft\Windows\INetCache\Content.Word\graphic_asset_4.png"/>
+            <wp:cNvGraphicFramePr>
+              <a:graphicFrameLocks xmlns:a="http://schemas.openxmlformats.org/drawingml/2006/main" noChangeAspect="1"/>
+            </wp:cNvGraphicFramePr>
+            <a:graphic xmlns:a="http://schemas.openxmlformats.org/drawingml/2006/main">
+              <a:graphicData uri="http://schemas.openxmlformats.org/drawingml/2006/picture">
+                <pic:pic xmlns:pic="http://schemas.openxmlformats.org/drawingml/2006/picture">
+                  <pic:nvPicPr>
+                    <pic:cNvPr id="0" name="Picture 1" descr="C:\Users\ibisc\AppData\Local\Microsoft\Windows\INetCache\Content.Word\graphic_asset_4.png"/>
+                    <pic:cNvPicPr>
+                      <a:picLocks noChangeAspect="1" noChangeArrowheads="1"/>
+                    </pic:cNvPicPr>
+                  </pic:nvPicPr>
+                  <pic:blipFill>
+                    <a:blip r:embed="rId8" cstate="print">
+                      <a:extLst>
+                        <a:ext uri="{28A0092B-C50C-407E-A947-70E740481C1C}">
+                          <a14:useLocalDpi xmlns:a14="http://schemas.microsoft.com/office/drawing/2010/main" val="0"/>
+                        </a:ext>
+                      </a:extLst>
+                    </a:blip>
+                    <a:srcRect/>
+                    <a:stretch>
+                      <a:fillRect/>
+                    </a:stretch>
+                  </pic:blipFill>
+                  <pic:spPr bwMode="auto">
+                    <a:xfrm>
+                      <a:off x="0" y="0"/>
+                      <a:ext cx="5934075" cy="3343275"/>
+                    </a:xfrm>
+                    <a:prstGeom prst="rect">
+                      <a:avLst/>
+                    </a:prstGeom>
+                    <a:noFill/>
+                    <a:ln>
+                      <a:noFill/>
+                    </a:ln>
+                  </pic:spPr>
+                </pic:pic>
+              </a:graphicData>
+            </a:graphic>
+          </wp:inline>
+        </w:drawing>
       </w:r>
     </w:p>
     <w:p>
       <w:pPr>
-        <w:rPr>
-          <w:b/>
-          <w:color w:val="B7B7B7"/>
-        </w:rPr>
+        <w:pStyle w:val="Caption"/>
+        <w:jc w:val="center"/>
       </w:pPr>
+      <w:r>
+        <w:t xml:space="preserve">Figure </w:t>
+      </w:r>
+      <w:fldSimple w:instr=" SEQ Figure \* ARABIC ">
+        <w:r>
+          <w:rPr>
+            <w:noProof/>
+          </w:rPr>
+          <w:t>2</w:t>
+        </w:r>
+      </w:fldSimple>
+      <w:r>
+        <w:t xml:space="preserve"> - Lane Assistance Architecture</w:t>
+      </w:r>
     </w:p>
+    <w:p/>
     <w:p>
       <w:pPr>
         <w:pStyle w:val="Heading2"/>
         <w:contextualSpacing w:val="0"/>
       </w:pPr>
       <w:bookmarkStart w:id="31" w:name="_8cs5or9n3i4" w:colFirst="0" w:colLast="0"/>
-      <w:bookmarkStart w:id="32" w:name="_Toc495526514"/>
+      <w:bookmarkStart w:id="32" w:name="_Toc495608683"/>
       <w:bookmarkEnd w:id="31"/>
       <w:r>
-        <w:t>Allocation of Technical Safety Requirements to Architectu</w:t>
-      </w:r>
-      <w:r>
-        <w:t>re Elements</w:t>
+        <w:lastRenderedPageBreak/>
+        <w:t>Allocation of Technical Safety Requirements to Architecture Elements</w:t>
       </w:r>
       <w:bookmarkEnd w:id="32"/>
     </w:p>
     <w:p>
       <w:r>
-        <w:rPr>
-          <w:b/>
-          <w:color w:val="B7B7B7"/>
-        </w:rPr>
-        <w:t xml:space="preserve">[Instructions: We already included the allocation as part of the technical requirement tables. Here you can state that for this </w:t>
-      </w:r>
-      <w:proofErr w:type="gramStart"/>
-      <w:r>
-        <w:rPr>
-          <w:b/>
-          <w:color w:val="B7B7B7"/>
-        </w:rPr>
-        <w:t>particular item</w:t>
-      </w:r>
-      <w:proofErr w:type="gramEnd"/>
-      <w:r>
-        <w:rPr>
-          <w:b/>
-          <w:color w:val="B7B7B7"/>
-        </w:rPr>
-        <w:t>, all technical safety requirements are allocated to the Electronic Power Steering ECU]</w:t>
+        <w:tab/>
+        <w:t>All technical safety requirements are allocated to the Electronic Power Steering ECU.</w:t>
       </w:r>
     </w:p>
     <w:p/>
@@ -7262,101 +7588,423 @@
         <w:contextualSpacing w:val="0"/>
       </w:pPr>
       <w:bookmarkStart w:id="33" w:name="_4w6r8buy4lrp" w:colFirst="0" w:colLast="0"/>
-      <w:bookmarkStart w:id="34" w:name="_Toc495526515"/>
+      <w:bookmarkStart w:id="34" w:name="_Toc495608684"/>
       <w:bookmarkEnd w:id="33"/>
       <w:r>
         <w:t>Warning and Degradation Concept</w:t>
       </w:r>
       <w:bookmarkEnd w:id="34"/>
     </w:p>
-    <w:p>
-      <w:pPr>
-        <w:rPr>
-          <w:b/>
-          <w:color w:val="B7B7B7"/>
-        </w:rPr>
-      </w:pPr>
-      <w:r>
-        <w:rPr>
-          <w:b/>
-          <w:color w:val="B7B7B7"/>
-        </w:rPr>
-        <w:t>[Instructions: We've already identified that for any system malfunction, the lane assistance functions will be turned off and the driver will receive a warning light indication. The technical safety requirements have not cha</w:t>
-      </w:r>
-      <w:r>
-        <w:rPr>
-          <w:b/>
-          <w:color w:val="B7B7B7"/>
-        </w:rPr>
-        <w:t>nged how functionality will be degraded or what the warning will be.</w:t>
-      </w:r>
-    </w:p>
-    <w:p>
-      <w:pPr>
-        <w:rPr>
-          <w:b/>
-          <w:color w:val="B7B7B7"/>
-        </w:rPr>
-      </w:pPr>
-    </w:p>
-    <w:p>
-      <w:pPr>
-        <w:rPr>
-          <w:b/>
-          <w:color w:val="B7B7B7"/>
-        </w:rPr>
-      </w:pPr>
-      <w:proofErr w:type="gramStart"/>
-      <w:r>
-        <w:rPr>
-          <w:b/>
-          <w:color w:val="B7B7B7"/>
-        </w:rPr>
-        <w:lastRenderedPageBreak/>
-        <w:t>So</w:t>
-      </w:r>
-      <w:proofErr w:type="gramEnd"/>
-      <w:r>
-        <w:rPr>
-          <w:b/>
-          <w:color w:val="B7B7B7"/>
-        </w:rPr>
-        <w:t xml:space="preserve"> in this case, the warning and degradation concept is the same for the technical safety requirements as for the functional safety requirements. You can copy the functional safety warni</w:t>
-      </w:r>
-      <w:r>
-        <w:rPr>
-          <w:b/>
-          <w:color w:val="B7B7B7"/>
-        </w:rPr>
-        <w:t xml:space="preserve">ng and degradation concept here. </w:t>
-      </w:r>
-    </w:p>
-    <w:p>
-      <w:pPr>
-        <w:rPr>
-          <w:b/>
-          <w:color w:val="B7B7B7"/>
-        </w:rPr>
-      </w:pPr>
-    </w:p>
-    <w:p>
-      <w:r>
-        <w:rPr>
-          <w:b/>
-          <w:color w:val="B7B7B7"/>
-        </w:rPr>
-        <w:t>Oftentimes, a technical safety analysis will lead to a more detailed warning and degradation concept</w:t>
-      </w:r>
-      <w:proofErr w:type="gramStart"/>
-      <w:r>
-        <w:rPr>
-          <w:b/>
-          <w:color w:val="B7B7B7"/>
-        </w:rPr>
-        <w:t>. ]</w:t>
-      </w:r>
-      <w:proofErr w:type="gramEnd"/>
-    </w:p>
+    <w:tbl>
+      <w:tblPr>
+        <w:tblW w:w="9360" w:type="dxa"/>
+        <w:tblBorders>
+          <w:top w:val="single" w:sz="8" w:space="0" w:color="000000"/>
+          <w:left w:val="single" w:sz="8" w:space="0" w:color="000000"/>
+          <w:bottom w:val="single" w:sz="8" w:space="0" w:color="000000"/>
+          <w:right w:val="single" w:sz="8" w:space="0" w:color="000000"/>
+          <w:insideH w:val="single" w:sz="8" w:space="0" w:color="000000"/>
+          <w:insideV w:val="single" w:sz="8" w:space="0" w:color="000000"/>
+        </w:tblBorders>
+        <w:tblLayout w:type="fixed"/>
+        <w:tblLook w:val="0600" w:firstRow="0" w:lastRow="0" w:firstColumn="0" w:lastColumn="0" w:noHBand="1" w:noVBand="1"/>
+      </w:tblPr>
+      <w:tblGrid>
+        <w:gridCol w:w="1180"/>
+        <w:gridCol w:w="2340"/>
+        <w:gridCol w:w="2610"/>
+        <w:gridCol w:w="1350"/>
+        <w:gridCol w:w="1880"/>
+      </w:tblGrid>
+      <w:tr>
+        <w:tc>
+          <w:tcPr>
+            <w:tcW w:w="1180" w:type="dxa"/>
+            <w:shd w:val="clear" w:color="auto" w:fill="CCCCCC"/>
+            <w:tcMar>
+              <w:top w:w="100" w:type="dxa"/>
+              <w:left w:w="100" w:type="dxa"/>
+              <w:bottom w:w="100" w:type="dxa"/>
+              <w:right w:w="100" w:type="dxa"/>
+            </w:tcMar>
+          </w:tcPr>
+          <w:p>
+            <w:pPr>
+              <w:widowControl w:val="0"/>
+              <w:spacing w:line="240" w:lineRule="auto"/>
+              <w:rPr>
+                <w:b/>
+              </w:rPr>
+            </w:pPr>
+            <w:r>
+              <w:rPr>
+                <w:b/>
+              </w:rPr>
+              <w:t>ID</w:t>
+            </w:r>
+          </w:p>
+        </w:tc>
+        <w:tc>
+          <w:tcPr>
+            <w:tcW w:w="2340" w:type="dxa"/>
+            <w:shd w:val="clear" w:color="auto" w:fill="CCCCCC"/>
+            <w:tcMar>
+              <w:top w:w="100" w:type="dxa"/>
+              <w:left w:w="100" w:type="dxa"/>
+              <w:bottom w:w="100" w:type="dxa"/>
+              <w:right w:w="100" w:type="dxa"/>
+            </w:tcMar>
+          </w:tcPr>
+          <w:p>
+            <w:pPr>
+              <w:widowControl w:val="0"/>
+              <w:spacing w:line="240" w:lineRule="auto"/>
+              <w:rPr>
+                <w:b/>
+              </w:rPr>
+            </w:pPr>
+            <w:r>
+              <w:rPr>
+                <w:b/>
+              </w:rPr>
+              <w:t>Degradation Mode</w:t>
+            </w:r>
+          </w:p>
+        </w:tc>
+        <w:tc>
+          <w:tcPr>
+            <w:tcW w:w="2610" w:type="dxa"/>
+            <w:shd w:val="clear" w:color="auto" w:fill="CCCCCC"/>
+            <w:tcMar>
+              <w:top w:w="100" w:type="dxa"/>
+              <w:left w:w="100" w:type="dxa"/>
+              <w:bottom w:w="100" w:type="dxa"/>
+              <w:right w:w="100" w:type="dxa"/>
+            </w:tcMar>
+          </w:tcPr>
+          <w:p>
+            <w:pPr>
+              <w:widowControl w:val="0"/>
+              <w:spacing w:line="240" w:lineRule="auto"/>
+              <w:rPr>
+                <w:b/>
+              </w:rPr>
+            </w:pPr>
+            <w:r>
+              <w:rPr>
+                <w:b/>
+              </w:rPr>
+              <w:t>Trigger for Degradation Mode</w:t>
+            </w:r>
+          </w:p>
+        </w:tc>
+        <w:tc>
+          <w:tcPr>
+            <w:tcW w:w="1350" w:type="dxa"/>
+            <w:shd w:val="clear" w:color="auto" w:fill="CCCCCC"/>
+            <w:tcMar>
+              <w:top w:w="100" w:type="dxa"/>
+              <w:left w:w="100" w:type="dxa"/>
+              <w:bottom w:w="100" w:type="dxa"/>
+              <w:right w:w="100" w:type="dxa"/>
+            </w:tcMar>
+          </w:tcPr>
+          <w:p>
+            <w:pPr>
+              <w:widowControl w:val="0"/>
+              <w:spacing w:line="240" w:lineRule="auto"/>
+              <w:rPr>
+                <w:b/>
+              </w:rPr>
+            </w:pPr>
+            <w:r>
+              <w:rPr>
+                <w:b/>
+              </w:rPr>
+              <w:t>Safe State invoked?</w:t>
+            </w:r>
+          </w:p>
+        </w:tc>
+        <w:tc>
+          <w:tcPr>
+            <w:tcW w:w="1880" w:type="dxa"/>
+            <w:shd w:val="clear" w:color="auto" w:fill="CCCCCC"/>
+            <w:tcMar>
+              <w:top w:w="100" w:type="dxa"/>
+              <w:left w:w="100" w:type="dxa"/>
+              <w:bottom w:w="100" w:type="dxa"/>
+              <w:right w:w="100" w:type="dxa"/>
+            </w:tcMar>
+          </w:tcPr>
+          <w:p>
+            <w:pPr>
+              <w:widowControl w:val="0"/>
+              <w:spacing w:line="240" w:lineRule="auto"/>
+              <w:rPr>
+                <w:b/>
+              </w:rPr>
+            </w:pPr>
+            <w:r>
+              <w:rPr>
+                <w:b/>
+              </w:rPr>
+              <w:t>Driver Warning</w:t>
+            </w:r>
+          </w:p>
+        </w:tc>
+      </w:tr>
+      <w:tr>
+        <w:tc>
+          <w:tcPr>
+            <w:tcW w:w="1180" w:type="dxa"/>
+            <w:tcMar>
+              <w:top w:w="100" w:type="dxa"/>
+              <w:left w:w="100" w:type="dxa"/>
+              <w:bottom w:w="100" w:type="dxa"/>
+              <w:right w:w="100" w:type="dxa"/>
+            </w:tcMar>
+          </w:tcPr>
+          <w:p>
+            <w:pPr>
+              <w:widowControl w:val="0"/>
+              <w:spacing w:line="240" w:lineRule="auto"/>
+            </w:pPr>
+            <w:r>
+              <w:t>WDC-01</w:t>
+            </w:r>
+          </w:p>
+        </w:tc>
+        <w:tc>
+          <w:tcPr>
+            <w:tcW w:w="2340" w:type="dxa"/>
+            <w:tcMar>
+              <w:top w:w="100" w:type="dxa"/>
+              <w:left w:w="100" w:type="dxa"/>
+              <w:bottom w:w="100" w:type="dxa"/>
+              <w:right w:w="100" w:type="dxa"/>
+            </w:tcMar>
+          </w:tcPr>
+          <w:p>
+            <w:pPr>
+              <w:widowControl w:val="0"/>
+              <w:spacing w:line="240" w:lineRule="auto"/>
+            </w:pPr>
+            <w:r>
+              <w:t>LDW is turned off with a lighted icon on the car display and/or sound warning to the driver.</w:t>
+            </w:r>
+          </w:p>
+        </w:tc>
+        <w:tc>
+          <w:tcPr>
+            <w:tcW w:w="2610" w:type="dxa"/>
+            <w:tcMar>
+              <w:top w:w="100" w:type="dxa"/>
+              <w:left w:w="100" w:type="dxa"/>
+              <w:bottom w:w="100" w:type="dxa"/>
+              <w:right w:w="100" w:type="dxa"/>
+            </w:tcMar>
+          </w:tcPr>
+          <w:p>
+            <w:pPr>
+              <w:widowControl w:val="0"/>
+              <w:spacing w:line="240" w:lineRule="auto"/>
+            </w:pPr>
+            <w:r>
+              <w:rPr>
+                <w:lang w:val="en-US"/>
+              </w:rPr>
+              <w:t xml:space="preserve">LDW torque exceeds </w:t>
+            </w:r>
+            <w:proofErr w:type="spellStart"/>
+            <w:r>
+              <w:rPr>
+                <w:lang w:val="en-US"/>
+              </w:rPr>
+              <w:t>Max_Torque_</w:t>
+            </w:r>
+            <w:r>
+              <w:rPr>
+                <w:lang w:val="en-US"/>
+              </w:rPr>
+              <w:t>Amplitude</w:t>
+            </w:r>
+            <w:proofErr w:type="spellEnd"/>
+            <w:r>
+              <w:rPr>
+                <w:lang w:val="en-US"/>
+              </w:rPr>
+              <w:t xml:space="preserve"> or </w:t>
+            </w:r>
+            <w:proofErr w:type="spellStart"/>
+            <w:r>
+              <w:rPr>
+                <w:lang w:val="en-US"/>
+              </w:rPr>
+              <w:t>Max_Torque_</w:t>
+            </w:r>
+            <w:r>
+              <w:rPr>
+                <w:lang w:val="en-US"/>
+              </w:rPr>
+              <w:t>Frequency</w:t>
+            </w:r>
+            <w:proofErr w:type="spellEnd"/>
+          </w:p>
+        </w:tc>
+        <w:tc>
+          <w:tcPr>
+            <w:tcW w:w="1350" w:type="dxa"/>
+            <w:tcMar>
+              <w:top w:w="100" w:type="dxa"/>
+              <w:left w:w="100" w:type="dxa"/>
+              <w:bottom w:w="100" w:type="dxa"/>
+              <w:right w:w="100" w:type="dxa"/>
+            </w:tcMar>
+            <w:vAlign w:val="center"/>
+          </w:tcPr>
+          <w:p>
+            <w:pPr>
+              <w:widowControl w:val="0"/>
+              <w:spacing w:line="240" w:lineRule="auto"/>
+              <w:jc w:val="center"/>
+            </w:pPr>
+            <w:r>
+              <w:t>YES</w:t>
+            </w:r>
+          </w:p>
+        </w:tc>
+        <w:tc>
+          <w:tcPr>
+            <w:tcW w:w="1880" w:type="dxa"/>
+            <w:tcMar>
+              <w:top w:w="100" w:type="dxa"/>
+              <w:left w:w="100" w:type="dxa"/>
+              <w:bottom w:w="100" w:type="dxa"/>
+              <w:right w:w="100" w:type="dxa"/>
+            </w:tcMar>
+          </w:tcPr>
+          <w:p>
+            <w:pPr>
+              <w:widowControl w:val="0"/>
+              <w:spacing w:line="240" w:lineRule="auto"/>
+            </w:pPr>
+            <w:r>
+              <w:t>Lighted icon on the car display and/or sound warning to the driver.</w:t>
+            </w:r>
+          </w:p>
+        </w:tc>
+      </w:tr>
+      <w:tr>
+        <w:tc>
+          <w:tcPr>
+            <w:tcW w:w="1180" w:type="dxa"/>
+            <w:tcMar>
+              <w:top w:w="100" w:type="dxa"/>
+              <w:left w:w="100" w:type="dxa"/>
+              <w:bottom w:w="100" w:type="dxa"/>
+              <w:right w:w="100" w:type="dxa"/>
+            </w:tcMar>
+          </w:tcPr>
+          <w:p>
+            <w:pPr>
+              <w:widowControl w:val="0"/>
+              <w:spacing w:line="240" w:lineRule="auto"/>
+            </w:pPr>
+            <w:r>
+              <w:t>WDC-02</w:t>
+            </w:r>
+          </w:p>
+        </w:tc>
+        <w:tc>
+          <w:tcPr>
+            <w:tcW w:w="2340" w:type="dxa"/>
+            <w:tcMar>
+              <w:top w:w="100" w:type="dxa"/>
+              <w:left w:w="100" w:type="dxa"/>
+              <w:bottom w:w="100" w:type="dxa"/>
+              <w:right w:w="100" w:type="dxa"/>
+            </w:tcMar>
+          </w:tcPr>
+          <w:p>
+            <w:pPr>
+              <w:widowControl w:val="0"/>
+              <w:spacing w:line="240" w:lineRule="auto"/>
+            </w:pPr>
+            <w:r>
+              <w:t>LKA is turned off with a lighted icon on the car display and/or sound warning to the driver.</w:t>
+            </w:r>
+          </w:p>
+        </w:tc>
+        <w:tc>
+          <w:tcPr>
+            <w:tcW w:w="2610" w:type="dxa"/>
+            <w:tcMar>
+              <w:top w:w="100" w:type="dxa"/>
+              <w:left w:w="100" w:type="dxa"/>
+              <w:bottom w:w="100" w:type="dxa"/>
+              <w:right w:w="100" w:type="dxa"/>
+            </w:tcMar>
+          </w:tcPr>
+          <w:p>
+            <w:pPr>
+              <w:widowControl w:val="0"/>
+              <w:spacing w:line="240" w:lineRule="auto"/>
+            </w:pPr>
+            <w:r>
+              <w:t xml:space="preserve">LKA torque is applied for a time longer than </w:t>
+            </w:r>
+            <w:proofErr w:type="spellStart"/>
+            <w:r>
+              <w:t>Max_Duration</w:t>
+            </w:r>
+            <w:proofErr w:type="spellEnd"/>
+          </w:p>
+        </w:tc>
+        <w:tc>
+          <w:tcPr>
+            <w:tcW w:w="1350" w:type="dxa"/>
+            <w:tcMar>
+              <w:top w:w="100" w:type="dxa"/>
+              <w:left w:w="100" w:type="dxa"/>
+              <w:bottom w:w="100" w:type="dxa"/>
+              <w:right w:w="100" w:type="dxa"/>
+            </w:tcMar>
+            <w:vAlign w:val="center"/>
+          </w:tcPr>
+          <w:p>
+            <w:pPr>
+              <w:widowControl w:val="0"/>
+              <w:spacing w:line="240" w:lineRule="auto"/>
+              <w:jc w:val="center"/>
+            </w:pPr>
+            <w:r>
+              <w:t>YES</w:t>
+            </w:r>
+          </w:p>
+        </w:tc>
+        <w:tc>
+          <w:tcPr>
+            <w:tcW w:w="1880" w:type="dxa"/>
+            <w:tcMar>
+              <w:top w:w="100" w:type="dxa"/>
+              <w:left w:w="100" w:type="dxa"/>
+              <w:bottom w:w="100" w:type="dxa"/>
+              <w:right w:w="100" w:type="dxa"/>
+            </w:tcMar>
+          </w:tcPr>
+          <w:p>
+            <w:pPr>
+              <w:widowControl w:val="0"/>
+              <w:spacing w:line="240" w:lineRule="auto"/>
+            </w:pPr>
+            <w:r>
+              <w:t>Lighted icon on the car display and/or sound warning to the driver.</w:t>
+            </w:r>
+          </w:p>
+        </w:tc>
+      </w:tr>
+    </w:tbl>
+    <w:p/>
     <w:sectPr>
       <w:pgSz w:w="12240" w:h="15840"/>
       <w:pgMar w:top="1440" w:right="1440" w:bottom="1440" w:left="1440" w:header="0" w:footer="720" w:gutter="0"/>

</xml_diff>

<commit_message>
feat: Done Software Requirements and Architecture
</commit_message>
<xml_diff>
--- a/Files/04 Technical Safety Concept.docx
+++ b/Files/04 Technical Safety Concept.docx
@@ -632,110 +632,63 @@
           <w:r>
             <w:fldChar w:fldCharType="separate"/>
           </w:r>
-          <w:bookmarkStart w:id="14" w:name="_GoBack"/>
-          <w:bookmarkEnd w:id="14"/>
-          <w:r>
-            <w:rPr>
-              <w:rStyle w:val="Hyperlink"/>
-              <w:noProof/>
-            </w:rPr>
-            <w:fldChar w:fldCharType="begin"/>
-          </w:r>
-          <w:r>
-            <w:rPr>
-              <w:rStyle w:val="Hyperlink"/>
-              <w:noProof/>
-            </w:rPr>
-            <w:instrText xml:space="preserve"> </w:instrText>
-          </w:r>
-          <w:r>
-            <w:rPr>
-              <w:noProof/>
-            </w:rPr>
-            <w:instrText>HYPERLINK \l "_Toc495608673"</w:instrText>
-          </w:r>
-          <w:r>
-            <w:rPr>
-              <w:rStyle w:val="Hyperlink"/>
-              <w:noProof/>
-            </w:rPr>
-            <w:instrText xml:space="preserve"> </w:instrText>
-          </w:r>
-          <w:r>
-            <w:rPr>
-              <w:rStyle w:val="Hyperlink"/>
-              <w:noProof/>
-            </w:rPr>
-          </w:r>
-          <w:r>
-            <w:rPr>
-              <w:rStyle w:val="Hyperlink"/>
-              <w:noProof/>
-            </w:rPr>
-            <w:fldChar w:fldCharType="separate"/>
-          </w:r>
-          <w:r>
-            <w:rPr>
-              <w:rStyle w:val="Hyperlink"/>
-              <w:noProof/>
-            </w:rPr>
-            <w:t>Document history</w:t>
-          </w:r>
-          <w:r>
-            <w:rPr>
-              <w:noProof/>
-              <w:webHidden/>
-            </w:rPr>
-            <w:tab/>
-          </w:r>
-          <w:r>
-            <w:rPr>
-              <w:noProof/>
-              <w:webHidden/>
-            </w:rPr>
-            <w:fldChar w:fldCharType="begin"/>
-          </w:r>
-          <w:r>
-            <w:rPr>
-              <w:noProof/>
-              <w:webHidden/>
-            </w:rPr>
-            <w:instrText xml:space="preserve"> PAGEREF _Toc495608673 \h </w:instrText>
-          </w:r>
-          <w:r>
-            <w:rPr>
-              <w:noProof/>
-              <w:webHidden/>
-            </w:rPr>
-          </w:r>
-          <w:r>
-            <w:rPr>
-              <w:noProof/>
-              <w:webHidden/>
-            </w:rPr>
-            <w:fldChar w:fldCharType="separate"/>
-          </w:r>
-          <w:r>
-            <w:rPr>
-              <w:noProof/>
-              <w:webHidden/>
-            </w:rPr>
-            <w:t>2</w:t>
-          </w:r>
-          <w:r>
-            <w:rPr>
-              <w:noProof/>
-              <w:webHidden/>
-            </w:rPr>
-            <w:fldChar w:fldCharType="end"/>
-          </w:r>
-          <w:r>
-            <w:rPr>
-              <w:rStyle w:val="Hyperlink"/>
-              <w:noProof/>
-            </w:rPr>
-            <w:fldChar w:fldCharType="end"/>
-          </w:r>
+          <w:hyperlink w:anchor="_Toc495608673" w:history="1">
+            <w:r>
+              <w:rPr>
+                <w:rStyle w:val="Hyperlink"/>
+                <w:noProof/>
+              </w:rPr>
+              <w:t>Document history</w:t>
+            </w:r>
+            <w:r>
+              <w:rPr>
+                <w:noProof/>
+                <w:webHidden/>
+              </w:rPr>
+              <w:tab/>
+            </w:r>
+            <w:r>
+              <w:rPr>
+                <w:noProof/>
+                <w:webHidden/>
+              </w:rPr>
+              <w:fldChar w:fldCharType="begin"/>
+            </w:r>
+            <w:r>
+              <w:rPr>
+                <w:noProof/>
+                <w:webHidden/>
+              </w:rPr>
+              <w:instrText xml:space="preserve"> PAGEREF _Toc495608673 \h </w:instrText>
+            </w:r>
+            <w:r>
+              <w:rPr>
+                <w:noProof/>
+                <w:webHidden/>
+              </w:rPr>
+            </w:r>
+            <w:r>
+              <w:rPr>
+                <w:noProof/>
+                <w:webHidden/>
+              </w:rPr>
+              <w:fldChar w:fldCharType="separate"/>
+            </w:r>
+            <w:r>
+              <w:rPr>
+                <w:noProof/>
+                <w:webHidden/>
+              </w:rPr>
+              <w:t>2</w:t>
+            </w:r>
+            <w:r>
+              <w:rPr>
+                <w:noProof/>
+                <w:webHidden/>
+              </w:rPr>
+              <w:fldChar w:fldCharType="end"/>
+            </w:r>
+          </w:hyperlink>
         </w:p>
         <w:p>
           <w:pPr>
@@ -1546,12 +1499,12 @@
         <w:pStyle w:val="Heading1"/>
         <w:contextualSpacing w:val="0"/>
       </w:pPr>
-      <w:bookmarkStart w:id="15" w:name="_Toc495608675"/>
+      <w:bookmarkStart w:id="14" w:name="_Toc495608675"/>
       <w:r>
         <w:lastRenderedPageBreak/>
         <w:t>Purpose of the Technical Safety Concept</w:t>
       </w:r>
-      <w:bookmarkEnd w:id="15"/>
+      <w:bookmarkEnd w:id="14"/>
     </w:p>
     <w:p/>
     <w:p>
@@ -1559,8 +1512,8 @@
         <w:ind w:firstLine="720"/>
         <w:jc w:val="both"/>
       </w:pPr>
-      <w:bookmarkStart w:id="16" w:name="_757cx6xm46zb" w:colFirst="0" w:colLast="0"/>
-      <w:bookmarkEnd w:id="16"/>
+      <w:bookmarkStart w:id="15" w:name="_757cx6xm46zb" w:colFirst="0" w:colLast="0"/>
+      <w:bookmarkEnd w:id="15"/>
       <w:r>
         <w:t>The purpose of the functional safety concept is to avoid accidents by reducing risks to acceptable levels.</w:t>
       </w:r>
@@ -1581,25 +1534,25 @@
         <w:pStyle w:val="Heading1"/>
         <w:contextualSpacing w:val="0"/>
       </w:pPr>
-      <w:bookmarkStart w:id="17" w:name="_Toc495608676"/>
+      <w:bookmarkStart w:id="16" w:name="_Toc495608676"/>
       <w:r>
         <w:lastRenderedPageBreak/>
         <w:t>Inputs to the Technical Safety Concept</w:t>
       </w:r>
-      <w:bookmarkEnd w:id="17"/>
+      <w:bookmarkEnd w:id="16"/>
     </w:p>
     <w:p>
       <w:pPr>
         <w:pStyle w:val="Heading2"/>
         <w:contextualSpacing w:val="0"/>
       </w:pPr>
-      <w:bookmarkStart w:id="18" w:name="_2f9rjqxbsp2" w:colFirst="0" w:colLast="0"/>
-      <w:bookmarkStart w:id="19" w:name="_Toc495608677"/>
-      <w:bookmarkEnd w:id="18"/>
+      <w:bookmarkStart w:id="17" w:name="_2f9rjqxbsp2" w:colFirst="0" w:colLast="0"/>
+      <w:bookmarkStart w:id="18" w:name="_Toc495608677"/>
+      <w:bookmarkEnd w:id="17"/>
       <w:r>
         <w:t>Functional Safety Requirements</w:t>
       </w:r>
-      <w:bookmarkEnd w:id="19"/>
+      <w:bookmarkEnd w:id="18"/>
     </w:p>
     <w:tbl>
       <w:tblPr>
@@ -1838,20 +1791,12 @@
               <w:rPr>
                 <w:lang w:val="en-US"/>
               </w:rPr>
-              <w:t xml:space="preserve"> shall ensure that the lane departure oscillating torque amplitude is below </w:t>
-            </w:r>
-            <w:proofErr w:type="spellStart"/>
+              <w:t xml:space="preserve"> shall ensure that the lane departure oscillating torque amplitude is below Max_Torque_Amplitude</w:t>
+            </w:r>
             <w:r>
               <w:rPr>
                 <w:lang w:val="en-US"/>
               </w:rPr>
-              <w:t>Max_Torque_Amplitude</w:t>
-            </w:r>
-            <w:proofErr w:type="spellEnd"/>
-            <w:r>
-              <w:rPr>
-                <w:lang w:val="en-US"/>
-              </w:rPr>
               <w:t>.</w:t>
             </w:r>
           </w:p>
@@ -1892,13 +1837,8 @@
               <w:spacing w:line="240" w:lineRule="auto"/>
             </w:pPr>
             <w:r>
-              <w:t xml:space="preserve">50 </w:t>
-            </w:r>
-            <w:proofErr w:type="spellStart"/>
-            <w:r>
-              <w:t>ms</w:t>
-            </w:r>
-            <w:proofErr w:type="spellEnd"/>
+              <w:t>50 ms</w:t>
+            </w:r>
           </w:p>
         </w:tc>
         <w:tc>
@@ -2012,20 +1952,12 @@
               <w:rPr>
                 <w:lang w:val="en-US"/>
               </w:rPr>
-              <w:t xml:space="preserve"> is below </w:t>
-            </w:r>
-            <w:proofErr w:type="spellStart"/>
+              <w:t xml:space="preserve"> is below Max_Torque_Amplitude</w:t>
+            </w:r>
             <w:r>
               <w:rPr>
                 <w:lang w:val="en-US"/>
               </w:rPr>
-              <w:t>Max_Torque_Amplitude</w:t>
-            </w:r>
-            <w:proofErr w:type="spellEnd"/>
-            <w:r>
-              <w:rPr>
-                <w:lang w:val="en-US"/>
-              </w:rPr>
               <w:t>.</w:t>
             </w:r>
           </w:p>
@@ -2066,13 +1998,8 @@
               <w:spacing w:line="240" w:lineRule="auto"/>
             </w:pPr>
             <w:r>
-              <w:t xml:space="preserve">50 </w:t>
-            </w:r>
-            <w:proofErr w:type="spellStart"/>
-            <w:r>
-              <w:t>ms</w:t>
-            </w:r>
-            <w:proofErr w:type="spellEnd"/>
+              <w:t>50 ms</w:t>
+            </w:r>
           </w:p>
         </w:tc>
         <w:tc>
@@ -2192,21 +2119,7 @@
               <w:rPr>
                 <w:lang w:val="en-US"/>
               </w:rPr>
-              <w:t xml:space="preserve">is applied for a maximum of </w:t>
-            </w:r>
-            <w:proofErr w:type="spellStart"/>
-            <w:r>
-              <w:rPr>
-                <w:lang w:val="en-US"/>
-              </w:rPr>
-              <w:t>Max_Duration</w:t>
-            </w:r>
-            <w:proofErr w:type="spellEnd"/>
-            <w:r>
-              <w:rPr>
-                <w:lang w:val="en-US"/>
-              </w:rPr>
-              <w:t>.</w:t>
+              <w:t>is applied for a maximum of Max_Duration.</w:t>
             </w:r>
           </w:p>
         </w:tc>
@@ -2246,13 +2159,8 @@
               <w:spacing w:line="240" w:lineRule="auto"/>
             </w:pPr>
             <w:r>
-              <w:t xml:space="preserve">50 </w:t>
-            </w:r>
-            <w:proofErr w:type="spellStart"/>
-            <w:r>
-              <w:t>ms</w:t>
-            </w:r>
-            <w:proofErr w:type="spellEnd"/>
+              <w:t>50 ms</w:t>
+            </w:r>
           </w:p>
         </w:tc>
         <w:tc>
@@ -2284,13 +2192,13 @@
         <w:pStyle w:val="Heading2"/>
         <w:contextualSpacing w:val="0"/>
       </w:pPr>
-      <w:bookmarkStart w:id="20" w:name="_qp3s9pvua9mt" w:colFirst="0" w:colLast="0"/>
-      <w:bookmarkStart w:id="21" w:name="_Toc495608678"/>
-      <w:bookmarkEnd w:id="20"/>
+      <w:bookmarkStart w:id="19" w:name="_qp3s9pvua9mt" w:colFirst="0" w:colLast="0"/>
+      <w:bookmarkStart w:id="20" w:name="_Toc495608678"/>
+      <w:bookmarkEnd w:id="19"/>
       <w:r>
         <w:t>Refined System Architecture from Functional Safety Concept</w:t>
       </w:r>
-      <w:bookmarkEnd w:id="21"/>
+      <w:bookmarkEnd w:id="20"/>
     </w:p>
     <w:p>
       <w:pPr>
@@ -2374,14 +2282,27 @@
       <w:r>
         <w:t xml:space="preserve">Figure </w:t>
       </w:r>
-      <w:fldSimple w:instr=" SEQ Figure \* ARABIC ">
-        <w:r>
-          <w:rPr>
-            <w:noProof/>
-          </w:rPr>
-          <w:t>1</w:t>
-        </w:r>
-      </w:fldSimple>
+      <w:r>
+        <w:fldChar w:fldCharType="begin"/>
+      </w:r>
+      <w:r>
+        <w:instrText xml:space="preserve"> SEQ Figure \* ARABIC </w:instrText>
+      </w:r>
+      <w:r>
+        <w:fldChar w:fldCharType="separate"/>
+      </w:r>
+      <w:r>
+        <w:rPr>
+          <w:noProof/>
+        </w:rPr>
+        <w:t>1</w:t>
+      </w:r>
+      <w:r>
+        <w:rPr>
+          <w:noProof/>
+        </w:rPr>
+        <w:fldChar w:fldCharType="end"/>
+      </w:r>
       <w:r>
         <w:t xml:space="preserve"> - </w:t>
       </w:r>
@@ -2394,21 +2315,21 @@
         <w:pStyle w:val="Heading3"/>
         <w:contextualSpacing w:val="0"/>
       </w:pPr>
-      <w:bookmarkStart w:id="22" w:name="_qvk4x8rvn2fn" w:colFirst="0" w:colLast="0"/>
-      <w:bookmarkStart w:id="23" w:name="_cqb49updinx4" w:colFirst="0" w:colLast="0"/>
+      <w:bookmarkStart w:id="21" w:name="_qvk4x8rvn2fn" w:colFirst="0" w:colLast="0"/>
+      <w:bookmarkStart w:id="22" w:name="_cqb49updinx4" w:colFirst="0" w:colLast="0"/>
+      <w:bookmarkEnd w:id="21"/>
       <w:bookmarkEnd w:id="22"/>
-      <w:bookmarkEnd w:id="23"/>
     </w:p>
     <w:p>
       <w:pPr>
         <w:pStyle w:val="Heading3"/>
         <w:contextualSpacing w:val="0"/>
       </w:pPr>
-      <w:bookmarkStart w:id="24" w:name="_Toc495608679"/>
+      <w:bookmarkStart w:id="23" w:name="_Toc495608679"/>
       <w:r>
         <w:t>Functional overview of architecture elements</w:t>
       </w:r>
-      <w:bookmarkEnd w:id="24"/>
+      <w:bookmarkEnd w:id="23"/>
     </w:p>
     <w:tbl>
       <w:tblPr>
@@ -2732,15 +2653,7 @@
               <w:spacing w:line="240" w:lineRule="auto"/>
             </w:pPr>
             <w:r>
-              <w:t xml:space="preserve">This function determines if Lane Assistance is </w:t>
-            </w:r>
-            <w:proofErr w:type="gramStart"/>
-            <w:r>
-              <w:t>On</w:t>
-            </w:r>
-            <w:proofErr w:type="gramEnd"/>
-            <w:r>
-              <w:t xml:space="preserve">/Off, it illuminates if function is activated. For this function the driver has autonomy to switch it on or </w:t>
+              <w:t xml:space="preserve">This function determines if Lane Assistance is On/Off, it illuminates if function is activated. For this function the driver has autonomy to switch it on or </w:t>
             </w:r>
             <w:r>
               <w:lastRenderedPageBreak/>
@@ -2829,15 +2742,7 @@
               <w:spacing w:line="240" w:lineRule="auto"/>
             </w:pPr>
             <w:r>
-              <w:t xml:space="preserve">If any problem </w:t>
-            </w:r>
-            <w:proofErr w:type="gramStart"/>
-            <w:r>
-              <w:t>happen</w:t>
-            </w:r>
-            <w:proofErr w:type="gramEnd"/>
-            <w:r>
-              <w:t>, a malfunction warning will be presented for the driver, it illuminates if warning is presented.</w:t>
+              <w:t>If any problem happen, a malfunction warning will be presented for the driver, it illuminates if warning is presented.</w:t>
             </w:r>
           </w:p>
         </w:tc>
@@ -2966,15 +2871,7 @@
               <w:spacing w:line="240" w:lineRule="auto"/>
             </w:pPr>
             <w:r>
-              <w:t xml:space="preserve">EPS ECU sends the output to the Motor. It also limits to the torque do not exceed </w:t>
-            </w:r>
-            <w:proofErr w:type="spellStart"/>
-            <w:r>
-              <w:t>Max_torque</w:t>
-            </w:r>
-            <w:proofErr w:type="spellEnd"/>
-            <w:r>
-              <w:t>.</w:t>
+              <w:t>EPS ECU sends the output to the Motor. It also limits to the torque do not exceed Max_torque.</w:t>
             </w:r>
           </w:p>
         </w:tc>
@@ -3016,23 +2913,7 @@
               <w:spacing w:line="240" w:lineRule="auto"/>
             </w:pPr>
             <w:r>
-              <w:t xml:space="preserve">EPS ECU assures that the amplitude and frequency are below </w:t>
-            </w:r>
-            <w:proofErr w:type="spellStart"/>
-            <w:r>
-              <w:t>Max_Torque_Frequency</w:t>
-            </w:r>
-            <w:proofErr w:type="spellEnd"/>
-            <w:r>
-              <w:t xml:space="preserve"> and </w:t>
-            </w:r>
-            <w:proofErr w:type="spellStart"/>
-            <w:r>
-              <w:t>Max_torque_Amplitude</w:t>
-            </w:r>
-            <w:proofErr w:type="spellEnd"/>
-            <w:r>
-              <w:t xml:space="preserve"> and sends the output to the Motor.</w:t>
+              <w:t>EPS ECU assures that the amplitude and frequency are below Max_Torque_Frequency and Max_torque_Amplitude and sends the output to the Motor.</w:t>
             </w:r>
           </w:p>
         </w:tc>
@@ -3074,15 +2955,7 @@
               <w:spacing w:line="240" w:lineRule="auto"/>
             </w:pPr>
             <w:r>
-              <w:t xml:space="preserve">EPS ECU assures that the duration of the applied torque is below </w:t>
-            </w:r>
-            <w:proofErr w:type="spellStart"/>
-            <w:r>
-              <w:t>Max_Duration</w:t>
-            </w:r>
-            <w:proofErr w:type="spellEnd"/>
-            <w:r>
-              <w:t>.</w:t>
+              <w:t>EPS ECU assures that the duration of the applied torque is below Max_Duration.</w:t>
             </w:r>
           </w:p>
         </w:tc>
@@ -3181,8 +3054,8 @@
           <w:szCs w:val="22"/>
         </w:rPr>
       </w:pPr>
-      <w:bookmarkStart w:id="25" w:name="_mx8us8onanqo" w:colFirst="0" w:colLast="0"/>
-      <w:bookmarkEnd w:id="25"/>
+      <w:bookmarkStart w:id="24" w:name="_mx8us8onanqo" w:colFirst="0" w:colLast="0"/>
+      <w:bookmarkEnd w:id="24"/>
     </w:p>
     <w:p>
       <w:r>
@@ -3194,12 +3067,12 @@
         <w:pStyle w:val="Heading1"/>
         <w:contextualSpacing w:val="0"/>
       </w:pPr>
-      <w:bookmarkStart w:id="26" w:name="_Toc495608680"/>
+      <w:bookmarkStart w:id="25" w:name="_Toc495608680"/>
       <w:r>
         <w:lastRenderedPageBreak/>
         <w:t>Technical Safety Concept</w:t>
       </w:r>
-      <w:bookmarkEnd w:id="26"/>
+      <w:bookmarkEnd w:id="25"/>
     </w:p>
     <w:p/>
     <w:p>
@@ -3207,13 +3080,13 @@
         <w:pStyle w:val="Heading2"/>
         <w:contextualSpacing w:val="0"/>
       </w:pPr>
-      <w:bookmarkStart w:id="27" w:name="_lnxjuovv6kca" w:colFirst="0" w:colLast="0"/>
-      <w:bookmarkStart w:id="28" w:name="_Toc495608681"/>
-      <w:bookmarkEnd w:id="27"/>
+      <w:bookmarkStart w:id="26" w:name="_lnxjuovv6kca" w:colFirst="0" w:colLast="0"/>
+      <w:bookmarkStart w:id="27" w:name="_Toc495608681"/>
+      <w:bookmarkEnd w:id="26"/>
       <w:r>
         <w:t>Technical Safety Requirements</w:t>
       </w:r>
-      <w:bookmarkEnd w:id="28"/>
+      <w:bookmarkEnd w:id="27"/>
     </w:p>
     <w:p>
       <w:pPr>
@@ -3461,13 +3334,8 @@
               <w:widowControl w:val="0"/>
             </w:pPr>
             <w:r>
-              <w:t xml:space="preserve">The lane keeping item shall ensure that the lane departure oscillating torque amplitude is below </w:t>
-            </w:r>
-            <w:proofErr w:type="spellStart"/>
-            <w:r>
-              <w:t>Max_Torque_Amplitude</w:t>
-            </w:r>
-            <w:proofErr w:type="spellEnd"/>
+              <w:t>The lane keeping item shall ensure that the lane departure oscillating torque amplitude is below Max_Torque_Amplitude</w:t>
+            </w:r>
           </w:p>
         </w:tc>
         <w:tc>
@@ -3794,23 +3662,7 @@
               <w:widowControl w:val="0"/>
             </w:pPr>
             <w:r>
-              <w:t>The LDW safety component shall ensure that the amplitude of the ‘</w:t>
-            </w:r>
-            <w:proofErr w:type="spellStart"/>
-            <w:r>
-              <w:t>LDW_Torque_Request</w:t>
-            </w:r>
-            <w:proofErr w:type="spellEnd"/>
-            <w:r>
-              <w:t>’ sent to the ‘Final electronic power steering Torque’ component is below ‘</w:t>
-            </w:r>
-            <w:proofErr w:type="spellStart"/>
-            <w:r>
-              <w:t>Max_Torque_Amplitude</w:t>
-            </w:r>
-            <w:proofErr w:type="spellEnd"/>
-            <w:r>
-              <w:t>’.</w:t>
+              <w:t>The LDW safety component shall ensure that the amplitude of the ‘LDW_Torque_Request’ sent to the ‘Final electronic power steering Torque’ component is below ‘Max_Torque_Amplitude’.</w:t>
             </w:r>
           </w:p>
         </w:tc>
@@ -3850,13 +3702,8 @@
               <w:spacing w:line="240" w:lineRule="auto"/>
             </w:pPr>
             <w:r>
-              <w:t xml:space="preserve">50 </w:t>
-            </w:r>
-            <w:proofErr w:type="spellStart"/>
-            <w:r>
-              <w:t>ms</w:t>
-            </w:r>
-            <w:proofErr w:type="spellEnd"/>
+              <w:t>50 ms</w:t>
+            </w:r>
           </w:p>
         </w:tc>
         <w:tc>
@@ -4018,13 +3865,8 @@
               <w:spacing w:line="240" w:lineRule="auto"/>
             </w:pPr>
             <w:r>
-              <w:t xml:space="preserve">50 </w:t>
-            </w:r>
-            <w:proofErr w:type="spellStart"/>
-            <w:r>
-              <w:t>ms</w:t>
-            </w:r>
-            <w:proofErr w:type="spellEnd"/>
+              <w:t>50 ms</w:t>
+            </w:r>
           </w:p>
         </w:tc>
         <w:tc>
@@ -4149,15 +3991,7 @@
             </w:r>
             <w:r>
               <w:lastRenderedPageBreak/>
-              <w:t>deactivate the LDW feature and the ‘</w:t>
-            </w:r>
-            <w:proofErr w:type="spellStart"/>
-            <w:r>
-              <w:t>LDW_Torque_Request</w:t>
-            </w:r>
-            <w:proofErr w:type="spellEnd"/>
-            <w:r>
-              <w:t>’ shall be set to zero.</w:t>
+              <w:t>deactivate the LDW feature and the ‘LDW_Torque_Request’ shall be set to zero.</w:t>
             </w:r>
           </w:p>
         </w:tc>
@@ -4198,13 +4032,8 @@
               <w:spacing w:line="240" w:lineRule="auto"/>
             </w:pPr>
             <w:r>
-              <w:t xml:space="preserve">50 </w:t>
-            </w:r>
-            <w:proofErr w:type="spellStart"/>
-            <w:r>
-              <w:t>ms</w:t>
-            </w:r>
-            <w:proofErr w:type="spellEnd"/>
+              <w:t>50 ms</w:t>
+            </w:r>
           </w:p>
         </w:tc>
         <w:tc>
@@ -4327,15 +4156,7 @@
               <w:widowControl w:val="0"/>
             </w:pPr>
             <w:r>
-              <w:t>The validity and integrity of the data transmission for ‘</w:t>
-            </w:r>
-            <w:proofErr w:type="spellStart"/>
-            <w:r>
-              <w:t>LDW_Torque_Request</w:t>
-            </w:r>
-            <w:proofErr w:type="spellEnd"/>
-            <w:r>
-              <w:t>’ signal shall be ensured.</w:t>
+              <w:t>The validity and integrity of the data transmission for ‘LDW_Torque_Request’ signal shall be ensured.</w:t>
             </w:r>
           </w:p>
         </w:tc>
@@ -4375,13 +4196,8 @@
               <w:spacing w:line="240" w:lineRule="auto"/>
             </w:pPr>
             <w:r>
-              <w:t xml:space="preserve">50 </w:t>
-            </w:r>
-            <w:proofErr w:type="spellStart"/>
-            <w:r>
-              <w:t>ms</w:t>
-            </w:r>
-            <w:proofErr w:type="spellEnd"/>
+              <w:t>50 ms</w:t>
+            </w:r>
           </w:p>
         </w:tc>
         <w:tc>
@@ -4825,13 +4641,8 @@
               <w:widowControl w:val="0"/>
             </w:pPr>
             <w:r>
-              <w:t xml:space="preserve">The lane keeping item shall ensure that the lane departure oscillating torque frequency is below </w:t>
-            </w:r>
-            <w:proofErr w:type="spellStart"/>
-            <w:r>
-              <w:t>Max_Torque_Frequency</w:t>
-            </w:r>
-            <w:proofErr w:type="spellEnd"/>
+              <w:t>The lane keeping item shall ensure that the lane departure oscillating torque frequency is below Max_Torque_Frequency</w:t>
+            </w:r>
           </w:p>
         </w:tc>
         <w:tc>
@@ -5158,36 +4969,11 @@
               <w:widowControl w:val="0"/>
             </w:pPr>
             <w:r>
-              <w:t xml:space="preserve">The LDW safety component shall ensure that the </w:t>
-            </w:r>
-            <w:r>
-              <w:t>frequency</w:t>
-            </w:r>
-            <w:r>
-              <w:t xml:space="preserve"> of the ‘</w:t>
-            </w:r>
-            <w:proofErr w:type="spellStart"/>
-            <w:r>
-              <w:t>LDW_Torque_Request</w:t>
-            </w:r>
-            <w:proofErr w:type="spellEnd"/>
-            <w:r>
-              <w:t xml:space="preserve">’ sent to the ‘Final electronic </w:t>
+              <w:t xml:space="preserve">The LDW safety component shall ensure that the frequency of the ‘LDW_Torque_Request’ sent to the ‘Final electronic </w:t>
             </w:r>
             <w:r>
               <w:lastRenderedPageBreak/>
-              <w:t>power steering Torque’ component is below ‘</w:t>
-            </w:r>
-            <w:proofErr w:type="spellStart"/>
-            <w:r>
-              <w:t>Max_Torque_</w:t>
-            </w:r>
-            <w:r>
-              <w:t>Frequency</w:t>
-            </w:r>
-            <w:proofErr w:type="spellEnd"/>
-            <w:r>
-              <w:t>.</w:t>
+              <w:t>power steering Torque’ component is below ‘Max_Torque_Frequency.</w:t>
             </w:r>
           </w:p>
         </w:tc>
@@ -5228,13 +5014,8 @@
               <w:spacing w:line="240" w:lineRule="auto"/>
             </w:pPr>
             <w:r>
-              <w:t xml:space="preserve">50 </w:t>
-            </w:r>
-            <w:proofErr w:type="spellStart"/>
-            <w:r>
-              <w:t>ms</w:t>
-            </w:r>
-            <w:proofErr w:type="spellEnd"/>
+              <w:t>50 ms</w:t>
+            </w:r>
           </w:p>
         </w:tc>
         <w:tc>
@@ -5400,13 +5181,8 @@
               <w:spacing w:line="240" w:lineRule="auto"/>
             </w:pPr>
             <w:r>
-              <w:t xml:space="preserve">50 </w:t>
-            </w:r>
-            <w:proofErr w:type="spellStart"/>
-            <w:r>
-              <w:t>ms</w:t>
-            </w:r>
-            <w:proofErr w:type="spellEnd"/>
+              <w:t>50 ms</w:t>
+            </w:r>
           </w:p>
         </w:tc>
         <w:tc>
@@ -5522,15 +5298,7 @@
               <w:widowControl w:val="0"/>
             </w:pPr>
             <w:r>
-              <w:t>As soon as a failure is detected by the LDW function, it shall deactivate the LDW feature and the ‘</w:t>
-            </w:r>
-            <w:proofErr w:type="spellStart"/>
-            <w:r>
-              <w:t>LDW_Torque_Request</w:t>
-            </w:r>
-            <w:proofErr w:type="spellEnd"/>
-            <w:r>
-              <w:t>’ shall be set to zero.</w:t>
+              <w:t>As soon as a failure is detected by the LDW function, it shall deactivate the LDW feature and the ‘LDW_Torque_Request’ shall be set to zero.</w:t>
             </w:r>
           </w:p>
         </w:tc>
@@ -5570,13 +5338,8 @@
               <w:spacing w:line="240" w:lineRule="auto"/>
             </w:pPr>
             <w:r>
-              <w:t xml:space="preserve">50 </w:t>
-            </w:r>
-            <w:proofErr w:type="spellStart"/>
-            <w:r>
-              <w:t>ms</w:t>
-            </w:r>
-            <w:proofErr w:type="spellEnd"/>
+              <w:t>50 ms</w:t>
+            </w:r>
           </w:p>
         </w:tc>
         <w:tc>
@@ -5692,15 +5455,7 @@
               <w:widowControl w:val="0"/>
             </w:pPr>
             <w:r>
-              <w:t>The validity and integrity of the data transmission for ‘</w:t>
-            </w:r>
-            <w:proofErr w:type="spellStart"/>
-            <w:r>
-              <w:t>LDW_Torque_Request</w:t>
-            </w:r>
-            <w:proofErr w:type="spellEnd"/>
-            <w:r>
-              <w:t>’ signal shall be ensured.</w:t>
+              <w:t>The validity and integrity of the data transmission for ‘LDW_Torque_Request’ signal shall be ensured.</w:t>
             </w:r>
           </w:p>
         </w:tc>
@@ -5740,13 +5495,8 @@
               <w:spacing w:line="240" w:lineRule="auto"/>
             </w:pPr>
             <w:r>
-              <w:t xml:space="preserve">50 </w:t>
-            </w:r>
-            <w:proofErr w:type="spellStart"/>
-            <w:r>
-              <w:t>ms</w:t>
-            </w:r>
-            <w:proofErr w:type="spellEnd"/>
+              <w:t>50 ms</w:t>
+            </w:r>
           </w:p>
         </w:tc>
         <w:tc>
@@ -5862,13 +5612,7 @@
               <w:widowControl w:val="0"/>
             </w:pPr>
             <w:r>
-              <w:t xml:space="preserve">Memory test shall be conducted at </w:t>
-            </w:r>
-            <w:r>
-              <w:t>startup</w:t>
-            </w:r>
-            <w:r>
-              <w:t xml:space="preserve"> of the EPS ECU to check for any faults in memory.</w:t>
+              <w:t>Memory test shall be conducted at startup of the EPS ECU to check for any faults in memory.</w:t>
             </w:r>
           </w:p>
         </w:tc>
@@ -5937,10 +5681,7 @@
               <w:spacing w:line="240" w:lineRule="auto"/>
             </w:pPr>
             <w:r>
-              <w:t>(Includes the LDW</w:t>
-            </w:r>
-            <w:r>
-              <w:t xml:space="preserve"> safety block)</w:t>
+              <w:t>(Includes the LDW safety block)</w:t>
             </w:r>
           </w:p>
         </w:tc>
@@ -6226,13 +5967,8 @@
             </w:r>
             <w:r>
               <w:lastRenderedPageBreak/>
-              <w:t xml:space="preserve">assistance torque is applied for only </w:t>
-            </w:r>
-            <w:proofErr w:type="spellStart"/>
-            <w:r>
-              <w:t>Max_Duration</w:t>
-            </w:r>
-            <w:proofErr w:type="spellEnd"/>
+              <w:t>assistance torque is applied for only Max_Duration</w:t>
+            </w:r>
           </w:p>
         </w:tc>
         <w:tc>
@@ -6554,24 +6290,7 @@
               <w:widowControl w:val="0"/>
             </w:pPr>
             <w:r>
-              <w:t xml:space="preserve">The </w:t>
-            </w:r>
-            <w:r>
-              <w:t>LKA</w:t>
-            </w:r>
-            <w:r>
-              <w:t xml:space="preserve"> safety component shall ensure that the </w:t>
-            </w:r>
-            <w:r>
-              <w:t xml:space="preserve">lane assistance torque is applied for only </w:t>
-            </w:r>
-            <w:proofErr w:type="spellStart"/>
-            <w:r>
-              <w:t>Max_Duration</w:t>
-            </w:r>
-            <w:proofErr w:type="spellEnd"/>
-            <w:r>
-              <w:t>.</w:t>
+              <w:t>The LKA safety component shall ensure that the lane assistance torque is applied for only Max_Duration.</w:t>
             </w:r>
           </w:p>
         </w:tc>
@@ -6611,19 +6330,8 @@
               <w:spacing w:line="240" w:lineRule="auto"/>
             </w:pPr>
             <w:r>
-              <w:t>50</w:t>
-            </w:r>
-            <w:r>
-              <w:t>0</w:t>
-            </w:r>
-            <w:r>
-              <w:t xml:space="preserve"> </w:t>
-            </w:r>
-            <w:proofErr w:type="spellStart"/>
-            <w:r>
-              <w:t>ms</w:t>
-            </w:r>
-            <w:proofErr w:type="spellEnd"/>
+              <w:t>500 ms</w:t>
+            </w:r>
           </w:p>
         </w:tc>
         <w:tc>
@@ -6651,10 +6359,7 @@
               <w:spacing w:line="240" w:lineRule="auto"/>
             </w:pPr>
             <w:r>
-              <w:t>(Includes the LKA</w:t>
-            </w:r>
-            <w:r>
-              <w:t xml:space="preserve"> safety block)</w:t>
+              <w:t>(Includes the LKA safety block)</w:t>
             </w:r>
           </w:p>
         </w:tc>
@@ -6674,10 +6379,7 @@
               <w:spacing w:line="240" w:lineRule="auto"/>
             </w:pPr>
             <w:r>
-              <w:t>LKA</w:t>
-            </w:r>
-            <w:r>
-              <w:t xml:space="preserve"> is turned off with a lighted icon on the car display and/or sound warning to the driver.</w:t>
+              <w:t>LKA is turned off with a lighted icon on the car display and/or sound warning to the driver.</w:t>
             </w:r>
           </w:p>
         </w:tc>
@@ -6745,25 +6447,10 @@
               <w:widowControl w:val="0"/>
             </w:pPr>
             <w:r>
-              <w:t>As soon as the LKA</w:t>
-            </w:r>
-            <w:r>
-              <w:t xml:space="preserve"> </w:t>
-            </w:r>
-            <w:r>
-              <w:t>function deactivates the LKA</w:t>
-            </w:r>
-            <w:r>
-              <w:t xml:space="preserve"> </w:t>
-            </w:r>
-            <w:r>
-              <w:t>feature, the ‘</w:t>
-            </w:r>
-            <w:r>
-              <w:t>LKA</w:t>
-            </w:r>
-            <w:r>
-              <w:t xml:space="preserve"> </w:t>
+              <w:t>As soon as the LKA function deactivates the LKA feature, the ‘</w:t>
+            </w:r>
+            <w:r>
+              <w:t xml:space="preserve">LKA </w:t>
             </w:r>
             <w:r>
               <w:t>Safety’ software block shall send a signal to the car display ECU to turn on a warning light.</w:t>
@@ -6812,13 +6499,8 @@
               <w:t>0</w:t>
             </w:r>
             <w:r>
-              <w:t xml:space="preserve">0 </w:t>
-            </w:r>
-            <w:proofErr w:type="spellStart"/>
-            <w:r>
-              <w:t>ms</w:t>
-            </w:r>
-            <w:proofErr w:type="spellEnd"/>
+              <w:t>0 ms</w:t>
+            </w:r>
           </w:p>
         </w:tc>
         <w:tc>
@@ -6846,13 +6528,7 @@
               <w:spacing w:line="240" w:lineRule="auto"/>
             </w:pPr>
             <w:r>
-              <w:t xml:space="preserve">(Includes the </w:t>
-            </w:r>
-            <w:r>
-              <w:t>LKA</w:t>
-            </w:r>
-            <w:r>
-              <w:t xml:space="preserve"> safety block)</w:t>
+              <w:t>(Includes the LKA safety block)</w:t>
             </w:r>
           </w:p>
         </w:tc>
@@ -6872,10 +6548,7 @@
               <w:spacing w:line="240" w:lineRule="auto"/>
             </w:pPr>
             <w:r>
-              <w:t>LKA</w:t>
-            </w:r>
-            <w:r>
-              <w:t xml:space="preserve"> </w:t>
+              <w:t xml:space="preserve">LKA </w:t>
             </w:r>
             <w:r>
               <w:t>is turned off with a lighted icon on the car display and/or sound warning to the driver.</w:t>
@@ -6949,30 +6622,16 @@
               <w:t xml:space="preserve">As soon as a failure is detected by the </w:t>
             </w:r>
             <w:r>
-              <w:t>LKA</w:t>
-            </w:r>
-            <w:r>
-              <w:t xml:space="preserve"> </w:t>
+              <w:t xml:space="preserve">LKA </w:t>
             </w:r>
             <w:r>
               <w:t>function, it shall deactivate the LDW feature and the ‘</w:t>
             </w:r>
             <w:r>
-              <w:t>LKA</w:t>
-            </w:r>
-            <w:r>
-              <w:t xml:space="preserve"> </w:t>
-            </w:r>
-            <w:r>
-              <w:t>_</w:t>
-            </w:r>
-            <w:proofErr w:type="spellStart"/>
-            <w:r>
-              <w:t>Torque_Request</w:t>
-            </w:r>
-            <w:proofErr w:type="spellEnd"/>
-            <w:r>
-              <w:t>’ shall be set to zero.</w:t>
+              <w:t xml:space="preserve">LKA </w:t>
+            </w:r>
+            <w:r>
+              <w:t>_Torque_Request’ shall be set to zero.</w:t>
             </w:r>
           </w:p>
         </w:tc>
@@ -7018,13 +6677,8 @@
               <w:t>0</w:t>
             </w:r>
             <w:r>
-              <w:t xml:space="preserve"> </w:t>
-            </w:r>
-            <w:proofErr w:type="spellStart"/>
-            <w:r>
-              <w:t>ms</w:t>
-            </w:r>
-            <w:proofErr w:type="spellEnd"/>
+              <w:t xml:space="preserve"> ms</w:t>
+            </w:r>
           </w:p>
         </w:tc>
         <w:tc>
@@ -7052,13 +6706,7 @@
               <w:spacing w:line="240" w:lineRule="auto"/>
             </w:pPr>
             <w:r>
-              <w:t xml:space="preserve">(Includes the </w:t>
-            </w:r>
-            <w:r>
-              <w:t>LKA</w:t>
-            </w:r>
-            <w:r>
-              <w:t xml:space="preserve"> safety block)</w:t>
+              <w:t>(Includes the LKA safety block)</w:t>
             </w:r>
           </w:p>
         </w:tc>
@@ -7078,10 +6726,7 @@
               <w:spacing w:line="240" w:lineRule="auto"/>
             </w:pPr>
             <w:r>
-              <w:t>LKA</w:t>
-            </w:r>
-            <w:r>
-              <w:t xml:space="preserve"> </w:t>
+              <w:t xml:space="preserve">LKA </w:t>
             </w:r>
             <w:r>
               <w:t>is turned off with a lighted icon on the car display and/or sound warning to the driver.</w:t>
@@ -7155,21 +6800,10 @@
               <w:t>The validity and integrity of the data transmission for ‘</w:t>
             </w:r>
             <w:r>
-              <w:t>LKA</w:t>
-            </w:r>
-            <w:r>
-              <w:t xml:space="preserve"> </w:t>
-            </w:r>
-            <w:r>
-              <w:t>_</w:t>
-            </w:r>
-            <w:proofErr w:type="spellStart"/>
-            <w:r>
-              <w:t>Torque_Request</w:t>
-            </w:r>
-            <w:proofErr w:type="spellEnd"/>
-            <w:r>
-              <w:t>’ signal shall be ensured.</w:t>
+              <w:t xml:space="preserve">LKA </w:t>
+            </w:r>
+            <w:r>
+              <w:t>_Torque_Request’ signal shall be ensured.</w:t>
             </w:r>
           </w:p>
         </w:tc>
@@ -7215,13 +6849,8 @@
               <w:t>0</w:t>
             </w:r>
             <w:r>
-              <w:t xml:space="preserve"> </w:t>
-            </w:r>
-            <w:proofErr w:type="spellStart"/>
-            <w:r>
-              <w:t>ms</w:t>
-            </w:r>
-            <w:proofErr w:type="spellEnd"/>
+              <w:t xml:space="preserve"> ms</w:t>
+            </w:r>
           </w:p>
         </w:tc>
         <w:tc>
@@ -7249,13 +6878,7 @@
               <w:spacing w:line="240" w:lineRule="auto"/>
             </w:pPr>
             <w:r>
-              <w:t xml:space="preserve">(Includes the </w:t>
-            </w:r>
-            <w:r>
-              <w:t>LKA</w:t>
-            </w:r>
-            <w:r>
-              <w:t xml:space="preserve"> safety block)</w:t>
+              <w:t>(Includes the LKA safety block)</w:t>
             </w:r>
           </w:p>
         </w:tc>
@@ -7275,10 +6898,7 @@
               <w:spacing w:line="240" w:lineRule="auto"/>
             </w:pPr>
             <w:r>
-              <w:t>LKA</w:t>
-            </w:r>
-            <w:r>
-              <w:t xml:space="preserve"> </w:t>
+              <w:t xml:space="preserve">LKA </w:t>
             </w:r>
             <w:r>
               <w:t xml:space="preserve">is turned off with a lighted icon on the car display and/or </w:t>
@@ -7443,10 +7063,7 @@
               <w:spacing w:line="240" w:lineRule="auto"/>
             </w:pPr>
             <w:r>
-              <w:t>LKA</w:t>
-            </w:r>
-            <w:r>
-              <w:t xml:space="preserve"> </w:t>
+              <w:t xml:space="preserve">LKA </w:t>
             </w:r>
             <w:r>
               <w:t>is turned off with a lighted icon on the car display and/or sound warning to the driver.</w:t>
@@ -7467,18 +7084,26 @@
         <w:pStyle w:val="Heading2"/>
         <w:contextualSpacing w:val="0"/>
       </w:pPr>
-      <w:bookmarkStart w:id="29" w:name="_74udkdvf7nod" w:colFirst="0" w:colLast="0"/>
-      <w:bookmarkStart w:id="30" w:name="_Toc495608682"/>
-      <w:bookmarkEnd w:id="29"/>
+      <w:bookmarkStart w:id="28" w:name="_74udkdvf7nod" w:colFirst="0" w:colLast="0"/>
+      <w:bookmarkStart w:id="29" w:name="_Toc495608682"/>
+      <w:bookmarkEnd w:id="28"/>
       <w:r>
         <w:t>Refinement of the System Architecture</w:t>
       </w:r>
-      <w:bookmarkEnd w:id="30"/>
+      <w:bookmarkEnd w:id="29"/>
     </w:p>
     <w:p>
       <w:r>
         <w:tab/>
-        <w:t>Figure 2 shows the system architecture after the safety technical requirements are applied.</w:t>
+      </w:r>
+      <w:r>
+        <w:rPr>
+          <w:i/>
+        </w:rPr>
+        <w:t>Figure 2</w:t>
+      </w:r>
+      <w:r>
+        <w:t xml:space="preserve"> shows the system architecture after the safety technical requirements are applied.</w:t>
       </w:r>
     </w:p>
     <w:p/>
@@ -7548,16 +7173,34 @@
       <w:r>
         <w:t xml:space="preserve">Figure </w:t>
       </w:r>
-      <w:fldSimple w:instr=" SEQ Figure \* ARABIC ">
-        <w:r>
-          <w:rPr>
-            <w:noProof/>
-          </w:rPr>
-          <w:t>2</w:t>
-        </w:r>
-      </w:fldSimple>
       <w:r>
-        <w:t xml:space="preserve"> - Lane Assistance Architecture</w:t>
+        <w:fldChar w:fldCharType="begin"/>
+      </w:r>
+      <w:r>
+        <w:instrText xml:space="preserve"> SEQ Figure \* ARABIC </w:instrText>
+      </w:r>
+      <w:r>
+        <w:fldChar w:fldCharType="separate"/>
+      </w:r>
+      <w:r>
+        <w:rPr>
+          <w:noProof/>
+        </w:rPr>
+        <w:t>2</w:t>
+      </w:r>
+      <w:r>
+        <w:rPr>
+          <w:noProof/>
+        </w:rPr>
+        <w:fldChar w:fldCharType="end"/>
+      </w:r>
+      <w:r>
+        <w:t xml:space="preserve"> - Lane assistance a</w:t>
+      </w:r>
+      <w:bookmarkStart w:id="30" w:name="_GoBack"/>
+      <w:bookmarkEnd w:id="30"/>
+      <w:r>
+        <w:t>rchitecture</w:t>
       </w:r>
     </w:p>
     <w:p/>
@@ -7815,7 +7458,6 @@
               </w:rPr>
               <w:t xml:space="preserve">LDW torque exceeds </w:t>
             </w:r>
-            <w:proofErr w:type="spellStart"/>
             <w:r>
               <w:rPr>
                 <w:lang w:val="en-US"/>
@@ -7826,29 +7468,20 @@
               <w:rPr>
                 <w:lang w:val="en-US"/>
               </w:rPr>
-              <w:t>Amplitude</w:t>
-            </w:r>
-            <w:proofErr w:type="spellEnd"/>
+              <w:t xml:space="preserve">Amplitude or </w:t>
+            </w:r>
             <w:r>
               <w:rPr>
                 <w:lang w:val="en-US"/>
               </w:rPr>
-              <w:t xml:space="preserve"> or </w:t>
-            </w:r>
-            <w:proofErr w:type="spellStart"/>
+              <w:t>Max_Torque_</w:t>
+            </w:r>
             <w:r>
               <w:rPr>
                 <w:lang w:val="en-US"/>
               </w:rPr>
-              <w:t>Max_Torque_</w:t>
-            </w:r>
-            <w:r>
-              <w:rPr>
-                <w:lang w:val="en-US"/>
-              </w:rPr>
               <w:t>Frequency</w:t>
             </w:r>
-            <w:proofErr w:type="spellEnd"/>
           </w:p>
         </w:tc>
         <w:tc>
@@ -7951,13 +7584,8 @@
               <w:spacing w:line="240" w:lineRule="auto"/>
             </w:pPr>
             <w:r>
-              <w:t xml:space="preserve">LKA torque is applied for a time longer than </w:t>
-            </w:r>
-            <w:proofErr w:type="spellStart"/>
-            <w:r>
-              <w:t>Max_Duration</w:t>
-            </w:r>
-            <w:proofErr w:type="spellEnd"/>
+              <w:t>LKA torque is applied for a time longer than Max_Duration</w:t>
+            </w:r>
           </w:p>
         </w:tc>
         <w:tc>

</xml_diff>